<commit_message>
Set all test in square matrix + correction in setState for Schelling
</commit_message>
<xml_diff>
--- a/Rapport.docx
+++ b/Rapport.docx
@@ -2,7 +2,76 @@
 <file path=word/document.xml><?xml version="1.0" encoding="utf-8"?>
 <w:document xmlns:wpc="http://schemas.microsoft.com/office/word/2010/wordprocessingCanvas" xmlns:cx="http://schemas.microsoft.com/office/drawing/2014/chartex" xmlns:cx1="http://schemas.microsoft.com/office/drawing/2015/9/8/chartex" xmlns:cx2="http://schemas.microsoft.com/office/drawing/2015/10/21/chartex" xmlns:cx3="http://schemas.microsoft.com/office/drawing/2016/5/9/chartex" xmlns:cx4="http://schemas.microsoft.com/office/drawing/2016/5/10/chartex" xmlns:cx5="http://schemas.microsoft.com/office/drawing/2016/5/11/chartex" xmlns:cx6="http://schemas.microsoft.com/office/drawing/2016/5/12/chartex" xmlns:cx7="http://schemas.microsoft.com/office/drawing/2016/5/13/chartex" xmlns:cx8="http://schemas.microsoft.com/office/drawing/2016/5/14/chartex" xmlns:mc="http://schemas.openxmlformats.org/markup-compatibility/2006" xmlns:aink="http://schemas.microsoft.com/office/drawing/2016/ink" xmlns:am3d="http://schemas.microsoft.com/office/drawing/2017/model3d" xmlns:o="urn:schemas-microsoft-com:office:office" xmlns:r="http://schemas.openxmlformats.org/officeDocument/2006/relationships" xmlns:m="http://schemas.openxmlformats.org/officeDocument/2006/math" xmlns:v="urn:schemas-microsoft-com:vml" xmlns:wp14="http://schemas.microsoft.com/office/word/2010/wordprocessingDrawing" xmlns:wp="http://schemas.openxmlformats.org/drawingml/2006/wordprocessingDrawing" xmlns:w10="urn:schemas-microsoft-com:office:word" xmlns:w="http://schemas.openxmlformats.org/wordprocessingml/2006/main" xmlns:w14="http://schemas.microsoft.com/office/word/2010/wordml" xmlns:w15="http://schemas.microsoft.com/office/word/2012/wordml" xmlns:w16cex="http://schemas.microsoft.com/office/word/2018/wordml/cex" xmlns:w16cid="http://schemas.microsoft.com/office/word/2016/wordml/cid" xmlns:w16="http://schemas.microsoft.com/office/word/2018/wordml" xmlns:w16sdtdh="http://schemas.microsoft.com/office/word/2020/wordml/sdtdatahash" xmlns:w16se="http://schemas.microsoft.com/office/word/2015/wordml/symex" xmlns:wpg="http://schemas.microsoft.com/office/word/2010/wordprocessingGroup" xmlns:wpi="http://schemas.microsoft.com/office/word/2010/wordprocessingInk" xmlns:wne="http://schemas.microsoft.com/office/word/2006/wordml" xmlns:wps="http://schemas.microsoft.com/office/word/2010/wordprocessingShape" mc:Ignorable="w14 w15 w16se w16cid w16 w16cex w16sdtdh wp14">
   <w:body>
-    <w:p/>
+    <w:p>
+      <w:pPr>
+        <w:ind w:firstLine="708"/>
+        <w:rPr>
+          <w:rFonts w:ascii="Roboto" w:hAnsi="Roboto"/>
+        </w:rPr>
+      </w:pPr>
+      <w:r>
+        <w:rPr>
+          <w:rFonts w:ascii="Roboto" w:hAnsi="Roboto" w:cs="Calibri"/>
+          <w:color w:val="000000"/>
+        </w:rPr>
+        <w:t xml:space="preserve">Dans ce TP de </w:t>
+      </w:r>
+      <w:r>
+        <w:rPr>
+          <w:rFonts w:ascii="Roboto" w:hAnsi="Roboto" w:cs="Calibri"/>
+          <w:color w:val="000000"/>
+        </w:rPr>
+        <w:t>programmation orientée-objet en Java, nous</w:t>
+      </w:r>
+      <w:r>
+        <w:rPr>
+          <w:rFonts w:ascii="Roboto" w:hAnsi="Roboto" w:cs="Calibri"/>
+          <w:color w:val="000000"/>
+        </w:rPr>
+        <w:t xml:space="preserve"> nous sommes intéressés à la simulation graphique de systèmes multi-agents.</w:t>
+      </w:r>
+      <w:r>
+        <w:rPr>
+          <w:rFonts w:ascii="Roboto" w:hAnsi="Roboto" w:cs="Calibri"/>
+          <w:color w:val="000000"/>
+        </w:rPr>
+        <w:t xml:space="preserve"> Dans une démarche d’ingénieurs responsables, nous avons réalisé l’ensemble du programme en respectant le </w:t>
+      </w:r>
+      <w:proofErr w:type="spellStart"/>
+      <w:r>
+        <w:rPr>
+          <w:rFonts w:ascii="Roboto" w:hAnsi="Roboto" w:cs="Calibri"/>
+          <w:i/>
+          <w:iCs/>
+          <w:color w:val="000000"/>
+        </w:rPr>
+        <w:t>coding</w:t>
+      </w:r>
+      <w:proofErr w:type="spellEnd"/>
+      <w:r>
+        <w:rPr>
+          <w:rFonts w:ascii="Roboto" w:hAnsi="Roboto" w:cs="Calibri"/>
+          <w:i/>
+          <w:iCs/>
+          <w:color w:val="000000"/>
+        </w:rPr>
+        <w:t xml:space="preserve"> style</w:t>
+      </w:r>
+      <w:r>
+        <w:rPr>
+          <w:rFonts w:ascii="Roboto" w:hAnsi="Roboto" w:cs="Calibri"/>
+          <w:color w:val="000000"/>
+        </w:rPr>
+        <w:t xml:space="preserve"> fourni par Java. Nous avons également pris le soin de commenter </w:t>
+      </w:r>
+      <w:r>
+        <w:rPr>
+          <w:rFonts w:ascii="Roboto" w:hAnsi="Roboto" w:cs="Calibri"/>
+          <w:color w:val="000000"/>
+        </w:rPr>
+        <w:t>le code où cela était nécessaire. Afin de pouvoir être interprété par le plus grand nombre de personnes, l’ensemble du programme a été implémenté en anglais.</w:t>
+      </w:r>
+    </w:p>
     <w:sectPr>
       <w:headerReference w:type="default" r:id="rId6"/>
       <w:footerReference w:type="default" r:id="rId7"/>

</xml_diff>

<commit_message>
Set separation rule as global + set rule as private method
</commit_message>
<xml_diff>
--- a/Rapport.docx
+++ b/Rapport.docx
@@ -86,9 +86,580 @@
         </w:rPr>
         <w:t>Afin de structurer au mieux notre projet, nous avons réalisé un diagramme UML représentant chacune de nos classes et les liens qui les unissent entre elles. Ce diagramme a été mis à jour tout au long de l’avancement dans le sujet. Pour une meilleure visibilité, il est consultable dans les annexes du rapport</w:t>
       </w:r>
+      <w:r>
+        <w:rPr>
+          <w:rFonts w:ascii="Roboto" w:hAnsi="Roboto" w:cs="Calibri"/>
+          <w:color w:val="000000"/>
+        </w:rPr>
+        <w:t>.</w:t>
+      </w:r>
     </w:p>
     <w:p>
       <w:pPr>
+        <w:ind w:firstLine="708"/>
+        <w:jc w:val="both"/>
+        <w:rPr>
+          <w:rFonts w:ascii="Roboto" w:hAnsi="Roboto" w:cs="Calibri"/>
+          <w:color w:val="000000"/>
+        </w:rPr>
+      </w:pPr>
+    </w:p>
+    <w:p>
+      <w:pPr>
+        <w:ind w:firstLine="708"/>
+        <w:jc w:val="both"/>
+        <w:rPr>
+          <w:rFonts w:ascii="Roboto" w:hAnsi="Roboto" w:cs="Calibri"/>
+          <w:color w:val="000000"/>
+        </w:rPr>
+      </w:pPr>
+      <w:r>
+        <w:rPr>
+          <w:rFonts w:ascii="Roboto" w:hAnsi="Roboto" w:cs="Calibri"/>
+          <w:color w:val="000000"/>
+        </w:rPr>
+        <w:t xml:space="preserve">Concernant la structure du code, nous avons fait en sorte de rendre ce dernier le plus générique possible. Pour cela, nous avons utilisé des interfaces, des classes abstraites ainsi que l’usage du polymorphisme lors de l’héritage. </w:t>
+      </w:r>
+    </w:p>
+    <w:p>
+      <w:pPr>
+        <w:ind w:firstLine="708"/>
+        <w:jc w:val="both"/>
+        <w:rPr>
+          <w:rFonts w:ascii="Roboto" w:hAnsi="Roboto" w:cs="Calibri"/>
+          <w:color w:val="000000"/>
+        </w:rPr>
+      </w:pPr>
+      <w:r>
+        <w:rPr>
+          <w:rFonts w:ascii="Roboto" w:hAnsi="Roboto" w:cs="Calibri"/>
+          <w:color w:val="000000"/>
+        </w:rPr>
+        <w:t xml:space="preserve">Dans un premier temps, afin de gérer la partie calculatoire de l’ensemble des jeux, nous avons créé une interface Backend avec seulement deux méthodes. Ceci afin d’encapsuler au maximum cette partie du projet pour que le simulateur puisse l’exploiter sans se soucier de son contenu. Les deux méthodes présentes, </w:t>
+      </w:r>
+      <w:r>
+        <w:rPr>
+          <w:rFonts w:ascii="Courier New" w:hAnsi="Courier New" w:cs="Courier New"/>
+          <w:color w:val="000000"/>
+        </w:rPr>
+        <w:t>reInit()</w:t>
+      </w:r>
+      <w:r>
+        <w:rPr>
+          <w:rFonts w:ascii="Roboto" w:hAnsi="Roboto" w:cs="Calibri"/>
+          <w:color w:val="000000"/>
+        </w:rPr>
+        <w:t xml:space="preserve"> et </w:t>
+      </w:r>
+      <w:r>
+        <w:rPr>
+          <w:rFonts w:ascii="Courier New" w:hAnsi="Courier New" w:cs="Courier New"/>
+          <w:color w:val="000000"/>
+        </w:rPr>
+        <w:t>step()</w:t>
+      </w:r>
+      <w:r>
+        <w:rPr>
+          <w:rFonts w:ascii="Roboto" w:hAnsi="Roboto" w:cs="Calibri"/>
+          <w:color w:val="000000"/>
+        </w:rPr>
+        <w:t>, sont celles exploité</w:t>
+      </w:r>
+      <w:r>
+        <w:rPr>
+          <w:rFonts w:ascii="Roboto" w:hAnsi="Roboto" w:cs="Calibri"/>
+          <w:color w:val="000000"/>
+        </w:rPr>
+        <w:t>e</w:t>
+      </w:r>
+      <w:r>
+        <w:rPr>
+          <w:rFonts w:ascii="Roboto" w:hAnsi="Roboto" w:cs="Calibri"/>
+          <w:color w:val="000000"/>
+        </w:rPr>
+        <w:t xml:space="preserve">s par le </w:t>
+      </w:r>
+      <w:r>
+        <w:rPr>
+          <w:rFonts w:ascii="Courier New" w:hAnsi="Courier New" w:cs="Courier New"/>
+          <w:color w:val="000000"/>
+        </w:rPr>
+        <w:t>GUISimulator</w:t>
+      </w:r>
+      <w:r>
+        <w:rPr>
+          <w:rFonts w:ascii="Roboto" w:hAnsi="Roboto" w:cs="Calibri"/>
+          <w:color w:val="000000"/>
+        </w:rPr>
+        <w:t xml:space="preserve"> lors de l’appui sur les boutons de l’interface graphique. Ainsi, l’interface </w:t>
+      </w:r>
+      <w:r>
+        <w:rPr>
+          <w:rFonts w:ascii="Courier New" w:hAnsi="Courier New" w:cs="Courier New"/>
+          <w:color w:val="000000"/>
+        </w:rPr>
+        <w:t>Backend</w:t>
+      </w:r>
+      <w:r>
+        <w:rPr>
+          <w:rFonts w:ascii="Roboto" w:hAnsi="Roboto" w:cs="Calibri"/>
+          <w:color w:val="000000"/>
+        </w:rPr>
+        <w:t xml:space="preserve"> est réalisée par seulement trois classes : pour les balles, pour les boids ainsi que pour les trois jeux </w:t>
+      </w:r>
+      <w:r>
+        <w:rPr>
+          <w:rFonts w:ascii="Roboto" w:hAnsi="Roboto" w:cs="Calibri"/>
+          <w:color w:val="000000"/>
+        </w:rPr>
+        <w:t xml:space="preserve">sur grille. Chacune de ces trois classes possède un ou plusieurs attributs permettant de réinitialiser le jeu dans sa configuration initiale lors de l’appel de la fonction </w:t>
+      </w:r>
+      <w:r>
+        <w:rPr>
+          <w:rFonts w:ascii="Courier New" w:hAnsi="Courier New" w:cs="Courier New"/>
+          <w:color w:val="000000"/>
+        </w:rPr>
+        <w:t>reInit()</w:t>
+      </w:r>
+      <w:r>
+        <w:rPr>
+          <w:rFonts w:ascii="Roboto" w:hAnsi="Roboto" w:cs="Calibri"/>
+          <w:color w:val="000000"/>
+        </w:rPr>
+        <w:t>. Ces trois classes sont composés d’une liste d’éléments (</w:t>
+      </w:r>
+      <w:r>
+        <w:rPr>
+          <w:rFonts w:ascii="Courier New" w:hAnsi="Courier New" w:cs="Courier New"/>
+          <w:color w:val="000000"/>
+        </w:rPr>
+        <w:t>Points</w:t>
+      </w:r>
+      <w:r>
+        <w:rPr>
+          <w:rFonts w:ascii="Roboto" w:hAnsi="Roboto" w:cs="Calibri"/>
+          <w:color w:val="000000"/>
+        </w:rPr>
+        <w:t xml:space="preserve">, </w:t>
+      </w:r>
+      <w:r>
+        <w:rPr>
+          <w:rFonts w:ascii="Courier New" w:hAnsi="Courier New" w:cs="Courier New"/>
+          <w:color w:val="000000"/>
+        </w:rPr>
+        <w:t>Boids</w:t>
+      </w:r>
+      <w:r>
+        <w:rPr>
+          <w:rFonts w:ascii="Roboto" w:hAnsi="Roboto" w:cs="Calibri"/>
+          <w:color w:val="000000"/>
+        </w:rPr>
+        <w:t xml:space="preserve">, </w:t>
+      </w:r>
+      <w:r>
+        <w:rPr>
+          <w:rFonts w:ascii="Courier New" w:hAnsi="Courier New" w:cs="Courier New"/>
+          <w:color w:val="000000"/>
+        </w:rPr>
+        <w:t>Cell</w:t>
+      </w:r>
+      <w:r>
+        <w:rPr>
+          <w:rFonts w:ascii="Roboto" w:hAnsi="Roboto" w:cs="Calibri"/>
+          <w:color w:val="000000"/>
+        </w:rPr>
+        <w:t xml:space="preserve">) spécifiques à chacun des jeux. </w:t>
+      </w:r>
+    </w:p>
+    <w:p>
+      <w:pPr>
+        <w:ind w:firstLine="708"/>
+        <w:jc w:val="both"/>
+        <w:rPr>
+          <w:rFonts w:ascii="Roboto" w:hAnsi="Roboto" w:cs="Calibri"/>
+          <w:color w:val="000000"/>
+        </w:rPr>
+      </w:pPr>
+      <w:r>
+        <w:rPr>
+          <w:rFonts w:ascii="Roboto" w:hAnsi="Roboto" w:cs="Calibri"/>
+          <w:color w:val="000000"/>
+        </w:rPr>
+        <w:t xml:space="preserve">Concernant les boids et les cellules composant la grille, nous avons fait le choix d’en faire des classes abstraites. En effet, cela nous permet d’avoir un niveau d’abstraction modifiable selon nos besoins. Pour les cellules, nous nous sommes rapidement rendus compte qu’elles possèdent toutes la même structure quelque soit le jeu, c’est-à-dire : des coordonnées et un état. La seule différence entre les jeux de grille est le comportement de la cellule à l’état suivant. C’est donc la méthode </w:t>
+      </w:r>
+      <w:r>
+        <w:rPr>
+          <w:rFonts w:ascii="Courier New" w:hAnsi="Courier New" w:cs="Courier New"/>
+          <w:color w:val="000000"/>
+        </w:rPr>
+        <w:t>nextState()</w:t>
+      </w:r>
+      <w:r>
+        <w:rPr>
+          <w:rFonts w:ascii="Roboto" w:hAnsi="Roboto" w:cs="Calibri"/>
+          <w:color w:val="000000"/>
+        </w:rPr>
+        <w:t xml:space="preserve"> qui est spécifique pour chacun des jeux. Nous avons donc décid</w:t>
+      </w:r>
+      <w:r>
+        <w:rPr>
+          <w:rFonts w:ascii="Roboto" w:hAnsi="Roboto" w:cs="Calibri"/>
+          <w:color w:val="000000"/>
+        </w:rPr>
+        <w:t>é</w:t>
+      </w:r>
+      <w:r>
+        <w:rPr>
+          <w:rFonts w:ascii="Roboto" w:hAnsi="Roboto" w:cs="Calibri"/>
+          <w:color w:val="000000"/>
+        </w:rPr>
+        <w:t xml:space="preserve"> de mettre en place le polymorphisme afin de gérer au mieux les cellules. </w:t>
+      </w:r>
+      <w:r>
+        <w:rPr>
+          <w:rFonts w:ascii="Roboto" w:hAnsi="Roboto" w:cs="Calibri"/>
+          <w:color w:val="000000"/>
+        </w:rPr>
+        <w:t xml:space="preserve">Pour cela, la grille gérant le jeu ne manipule que des objets de type </w:t>
+      </w:r>
+      <w:r>
+        <w:rPr>
+          <w:rFonts w:ascii="Courier New" w:hAnsi="Courier New" w:cs="Courier New"/>
+          <w:color w:val="000000"/>
+        </w:rPr>
+        <w:t>Cell</w:t>
+      </w:r>
+      <w:r>
+        <w:rPr>
+          <w:rFonts w:ascii="Roboto" w:hAnsi="Roboto" w:cs="Calibri"/>
+          <w:color w:val="000000"/>
+        </w:rPr>
+        <w:t xml:space="preserve"> sans se soucier de leur spécificité. Trois classes filles implémentent donc la classe </w:t>
+      </w:r>
+      <w:r>
+        <w:rPr>
+          <w:rFonts w:ascii="Courier New" w:hAnsi="Courier New" w:cs="Courier New"/>
+          <w:color w:val="000000"/>
+        </w:rPr>
+        <w:t>Cell</w:t>
+      </w:r>
+      <w:r>
+        <w:rPr>
+          <w:rFonts w:ascii="Roboto" w:hAnsi="Roboto" w:cs="Calibri"/>
+          <w:color w:val="000000"/>
+        </w:rPr>
+        <w:t xml:space="preserve"> </w:t>
+      </w:r>
+      <w:r>
+        <w:rPr>
+          <w:rFonts w:ascii="Roboto" w:hAnsi="Roboto" w:cs="Calibri"/>
+          <w:color w:val="000000"/>
+        </w:rPr>
+        <w:t xml:space="preserve">pour chacun des jeux : jeu de la vie, jeu de l’immigration et modèle de Schelling. Ainsi, de part le polymorphisme, lorsque la grille utilise la méthode </w:t>
+      </w:r>
+      <w:r>
+        <w:rPr>
+          <w:rFonts w:ascii="Courier New" w:hAnsi="Courier New" w:cs="Courier New"/>
+          <w:color w:val="000000"/>
+        </w:rPr>
+        <w:t>nextState()</w:t>
+      </w:r>
+      <w:r>
+        <w:rPr>
+          <w:rFonts w:ascii="Roboto" w:hAnsi="Roboto" w:cs="Calibri"/>
+          <w:color w:val="000000"/>
+        </w:rPr>
+        <w:t xml:space="preserve"> afin de connaître le prochain état d’une cellule, la méthode exécutée sera une de celles présente dans les trois classes filles.</w:t>
+      </w:r>
+    </w:p>
+    <w:p>
+      <w:pPr>
+        <w:ind w:firstLine="708"/>
+        <w:jc w:val="both"/>
+        <w:rPr>
+          <w:rFonts w:ascii="Roboto" w:hAnsi="Roboto" w:cs="Calibri"/>
+          <w:color w:val="000000"/>
+        </w:rPr>
+      </w:pPr>
+      <w:r>
+        <w:rPr>
+          <w:rFonts w:ascii="Roboto" w:hAnsi="Roboto" w:cs="Calibri"/>
+          <w:color w:val="000000"/>
+        </w:rPr>
+        <w:t xml:space="preserve">Du fait que </w:t>
+      </w:r>
+      <w:r>
+        <w:rPr>
+          <w:rFonts w:ascii="Roboto" w:hAnsi="Roboto" w:cs="Calibri"/>
+          <w:color w:val="000000"/>
+        </w:rPr>
+        <w:t xml:space="preserve">l’état des cellules à l’étape </w:t>
+      </w:r>
+      <m:oMath>
+        <m:r>
+          <m:rPr>
+            <m:sty m:val="p"/>
+          </m:rPr>
+          <w:rPr>
+            <w:rFonts w:ascii="Cambria Math" w:hAnsi="Cambria Math" w:cs="Calibri"/>
+            <w:color w:val="000000"/>
+          </w:rPr>
+          <m:t>t</m:t>
+        </m:r>
+        <m:r>
+          <m:rPr>
+            <m:sty m:val="p"/>
+          </m:rPr>
+          <w:rPr>
+            <w:rFonts w:ascii="Cambria Math" w:hAnsi="Cambria Math" w:cs="Calibri"/>
+            <w:color w:val="000000"/>
+          </w:rPr>
+          <m:t>+</m:t>
+        </m:r>
+        <m:r>
+          <m:rPr>
+            <m:sty m:val="p"/>
+          </m:rPr>
+          <w:rPr>
+            <w:rFonts w:ascii="Cambria Math" w:hAnsi="Cambria Math" w:cs="Calibri"/>
+            <w:color w:val="000000"/>
+          </w:rPr>
+          <m:t>1</m:t>
+        </m:r>
+      </m:oMath>
+      <w:r>
+        <w:rPr>
+          <w:rFonts w:ascii="Roboto" w:eastAsiaTheme="minorEastAsia" w:hAnsi="Roboto" w:cs="Calibri"/>
+          <w:color w:val="000000"/>
+        </w:rPr>
+        <w:t xml:space="preserve"> </w:t>
+      </w:r>
+      <w:r>
+        <w:rPr>
+          <w:rFonts w:ascii="Roboto" w:hAnsi="Roboto" w:cs="Calibri"/>
+          <w:color w:val="000000"/>
+        </w:rPr>
+        <w:t>dépend de l’état des cellules à l’étape</w:t>
+      </w:r>
+      <w:r>
+        <w:rPr>
+          <w:rFonts w:ascii="Roboto" w:hAnsi="Roboto" w:cs="Calibri"/>
+          <w:color w:val="000000"/>
+        </w:rPr>
+        <w:t xml:space="preserve"> </w:t>
+      </w:r>
+      <m:oMath>
+        <m:r>
+          <m:rPr>
+            <m:sty m:val="p"/>
+          </m:rPr>
+          <w:rPr>
+            <w:rFonts w:ascii="Cambria Math" w:hAnsi="Cambria Math" w:cs="Calibri"/>
+            <w:color w:val="000000"/>
+          </w:rPr>
+          <m:t>t</m:t>
+        </m:r>
+      </m:oMath>
+      <w:r>
+        <w:rPr>
+          <w:rFonts w:ascii="Roboto" w:hAnsi="Roboto" w:cs="Calibri"/>
+          <w:color w:val="000000"/>
+        </w:rPr>
+        <w:t>, dans la méthode</w:t>
+      </w:r>
+      <w:r>
+        <w:rPr>
+          <w:rFonts w:ascii="Roboto" w:hAnsi="Roboto" w:cs="Courier New"/>
+          <w:color w:val="000000"/>
+        </w:rPr>
+        <w:t xml:space="preserve"> </w:t>
+      </w:r>
+      <w:r>
+        <w:rPr>
+          <w:rFonts w:ascii="Courier New" w:hAnsi="Courier New" w:cs="Courier New"/>
+          <w:color w:val="000000"/>
+        </w:rPr>
+        <w:t>step()</w:t>
+      </w:r>
+      <w:r>
+        <w:rPr>
+          <w:rFonts w:ascii="Roboto" w:hAnsi="Roboto" w:cs="Calibri"/>
+          <w:color w:val="000000"/>
+        </w:rPr>
+        <w:t xml:space="preserve"> de la grille,</w:t>
+      </w:r>
+      <w:r>
+        <w:rPr>
+          <w:rFonts w:ascii="Roboto" w:hAnsi="Roboto" w:cs="Calibri"/>
+          <w:color w:val="000000"/>
+        </w:rPr>
+        <w:t xml:space="preserve"> les futurs états des cellules sont récupérés dans un premier temps</w:t>
+      </w:r>
+      <w:r>
+        <w:rPr>
+          <w:rFonts w:ascii="Roboto" w:hAnsi="Roboto" w:cs="Calibri"/>
+          <w:color w:val="000000"/>
+        </w:rPr>
+        <w:t>.</w:t>
+      </w:r>
+      <w:r>
+        <w:rPr>
+          <w:rFonts w:ascii="Roboto" w:hAnsi="Roboto" w:cs="Calibri"/>
+          <w:color w:val="000000"/>
+        </w:rPr>
+        <w:t xml:space="preserve"> </w:t>
+      </w:r>
+      <w:r>
+        <w:rPr>
+          <w:rFonts w:ascii="Roboto" w:hAnsi="Roboto" w:cs="Calibri"/>
+          <w:color w:val="000000"/>
+        </w:rPr>
+        <w:t>Dans une logique d’optimisation logicielle, nous avons fait en sorte que seules les cellules modifiées soient mises à jour.</w:t>
+      </w:r>
+      <w:r>
+        <w:rPr>
+          <w:rFonts w:ascii="Roboto" w:hAnsi="Roboto" w:cs="Calibri"/>
+          <w:color w:val="000000"/>
+        </w:rPr>
+        <w:t xml:space="preserve"> </w:t>
+      </w:r>
+      <w:r>
+        <w:rPr>
+          <w:rFonts w:ascii="Roboto" w:hAnsi="Roboto" w:cs="Calibri"/>
+          <w:color w:val="000000"/>
+        </w:rPr>
+        <w:t>À</w:t>
+      </w:r>
+      <w:r>
+        <w:rPr>
+          <w:rFonts w:ascii="Roboto" w:hAnsi="Roboto" w:cs="Calibri"/>
+          <w:color w:val="000000"/>
+        </w:rPr>
+        <w:t xml:space="preserve"> l’issue de l’ensemble des calculs pour chacune des cellules, les nouveaux états sont appliqués sur les cellules.</w:t>
+      </w:r>
+      <w:r>
+        <w:rPr>
+          <w:rFonts w:ascii="Roboto" w:hAnsi="Roboto" w:cs="Calibri"/>
+          <w:color w:val="000000"/>
+        </w:rPr>
+        <w:t xml:space="preserve"> </w:t>
+      </w:r>
+      <w:r>
+        <w:rPr>
+          <w:rFonts w:ascii="Roboto" w:hAnsi="Roboto" w:cs="Calibri"/>
+          <w:color w:val="000000"/>
+        </w:rPr>
+        <w:t>Concernant, le</w:t>
+      </w:r>
+      <w:r>
+        <w:rPr>
+          <w:rFonts w:ascii="Roboto" w:hAnsi="Roboto" w:cs="Calibri"/>
+          <w:color w:val="000000"/>
+        </w:rPr>
+        <w:t>s algorithmes de calculs d’états suivant pour une cellule donnée</w:t>
+      </w:r>
+      <w:r>
+        <w:rPr>
+          <w:rFonts w:ascii="Roboto" w:hAnsi="Roboto" w:cs="Calibri"/>
+          <w:color w:val="000000"/>
+        </w:rPr>
+        <w:t>, il sera laissé au lecteur de ce rapport la compréhension de ceux-ci directement dans le code, commenté au préalable.</w:t>
+      </w:r>
+    </w:p>
+    <w:p>
+      <w:pPr>
+        <w:ind w:firstLine="708"/>
+        <w:jc w:val="both"/>
+        <w:rPr>
+          <w:rFonts w:ascii="Roboto" w:hAnsi="Roboto" w:cs="Calibri"/>
+          <w:color w:val="000000"/>
+        </w:rPr>
+      </w:pPr>
+      <w:r>
+        <w:rPr>
+          <w:rFonts w:ascii="Roboto" w:hAnsi="Roboto" w:cs="Calibri"/>
+          <w:color w:val="000000"/>
+        </w:rPr>
+        <w:lastRenderedPageBreak/>
+        <w:t xml:space="preserve">Concernant la classe </w:t>
+      </w:r>
+      <w:r>
+        <w:rPr>
+          <w:rFonts w:ascii="Courier New" w:hAnsi="Courier New" w:cs="Courier New"/>
+          <w:color w:val="000000"/>
+        </w:rPr>
+        <w:t>CellSchelling</w:t>
+      </w:r>
+      <w:r>
+        <w:rPr>
+          <w:rFonts w:ascii="Roboto" w:hAnsi="Roboto" w:cs="Calibri"/>
+          <w:color w:val="000000"/>
+        </w:rPr>
+        <w:t xml:space="preserve"> utilisée pour les cellules du modèle de Schelling, quelques explications d’implémentation sont nécessaires. Afin de gérer les logements vacants, nous avons décidé de stocker ceux-ci de façon statique dans la classe. Ainsi, lors d’une même étape dans le jeu, chacune des cellules modifie ou non cette liste et il ne peut y avoir de conflits d’utilisation d’un même logement vacant par exemple. Nous avons choisi d’utilis</w:t>
+      </w:r>
+      <w:r>
+        <w:rPr>
+          <w:rFonts w:ascii="Roboto" w:hAnsi="Roboto" w:cs="Calibri"/>
+          <w:color w:val="000000"/>
+        </w:rPr>
+        <w:t>er</w:t>
+      </w:r>
+      <w:r>
+        <w:rPr>
+          <w:rFonts w:ascii="Roboto" w:hAnsi="Roboto" w:cs="Calibri"/>
+          <w:color w:val="000000"/>
+        </w:rPr>
+        <w:t xml:space="preserve"> un</w:t>
+      </w:r>
+      <w:r>
+        <w:rPr>
+          <w:rFonts w:ascii="Roboto" w:hAnsi="Roboto" w:cs="Calibri"/>
+          <w:color w:val="000000"/>
+        </w:rPr>
+        <w:t xml:space="preserve"> </w:t>
+      </w:r>
+      <w:r>
+        <w:rPr>
+          <w:rFonts w:ascii="Courier New" w:hAnsi="Courier New" w:cs="Courier New"/>
+          <w:color w:val="000000"/>
+        </w:rPr>
+        <w:t>ArrayList</w:t>
+      </w:r>
+      <w:r>
+        <w:rPr>
+          <w:rFonts w:ascii="Roboto" w:hAnsi="Roboto" w:cs="Calibri"/>
+          <w:color w:val="000000"/>
+        </w:rPr>
+        <w:t xml:space="preserve"> ayant pour éléments uniquement des tableaux unidimensionnels représentant les coordonnées de la cellule. En effet, cette liste étant statique, nous avons fait le choix de ne pas directement mettre les cellules au sein de la structure afin que l’utilisateur ne puisse pas les modifier manuellement.</w:t>
+      </w:r>
+      <w:r>
+        <w:rPr>
+          <w:rFonts w:ascii="Roboto" w:hAnsi="Roboto" w:cs="Calibri"/>
+          <w:color w:val="000000"/>
+        </w:rPr>
+        <w:t xml:space="preserve"> La structure de données ArrayList, nous est apparue comme la plus efficace pour gérer la liste des logements vacants. Le coût d’accès à une donnée est en </w:t>
+      </w:r>
+      <m:oMath>
+        <m:r>
+          <w:rPr>
+            <w:rFonts w:ascii="Cambria Math" w:hAnsi="Cambria Math" w:cs="Calibri"/>
+            <w:color w:val="000000"/>
+          </w:rPr>
+          <m:t>O(1)</m:t>
+        </m:r>
+      </m:oMath>
+      <w:r>
+        <w:rPr>
+          <w:rFonts w:ascii="Roboto" w:eastAsiaTheme="minorEastAsia" w:hAnsi="Roboto" w:cs="Calibri"/>
+          <w:color w:val="000000"/>
+        </w:rPr>
+        <w:t xml:space="preserve"> et l’insertion en queue possède une complexité similaire. De plus, la classe ArrayList dispose, depuis Java 8, d’un prédicat permettant de faire une suppression conditionnelle sur tous les éléments de la liste. Ainsi, lorsqu’une cellule passe d’un état vacant à un état habité, ce prédicat est utilisé pour supprimer cette dernière de la liste des logements vacants.</w:t>
+      </w:r>
+    </w:p>
+    <w:p>
+      <w:pPr>
+        <w:ind w:firstLine="708"/>
+        <w:jc w:val="both"/>
         <w:rPr>
           <w:rFonts w:ascii="Roboto" w:hAnsi="Roboto" w:cs="Calibri"/>
           <w:color w:val="000000"/>
@@ -107,7 +678,6 @@
         <w:pStyle w:val="Titre1"/>
       </w:pPr>
       <w:r>
-        <w:lastRenderedPageBreak/>
         <w:t>Annexes</w:t>
       </w:r>
       <w:r>
@@ -919,6 +1489,16 @@
       <w:szCs w:val="32"/>
     </w:rPr>
   </w:style>
+  <w:style w:type="character" w:styleId="Textedelespacerserv">
+    <w:name w:val="Placeholder Text"/>
+    <w:basedOn w:val="Policepardfaut"/>
+    <w:uiPriority w:val="99"/>
+    <w:semiHidden/>
+    <w:rsid w:val="009E766A"/>
+    <w:rPr>
+      <w:color w:val="808080"/>
+    </w:rPr>
+  </w:style>
 </w:styles>
 </file>
 

</xml_diff>

<commit_message>
Javadoc + Makefile + UML + README.md
</commit_message>
<xml_diff>
--- a/Rapport.docx
+++ b/Rapport.docx
@@ -16,58 +16,21 @@
           <w:rFonts w:ascii="Roboto" w:hAnsi="Roboto" w:cs="Calibri"/>
           <w:color w:val="000000"/>
         </w:rPr>
-        <w:t xml:space="preserve">Dans ce TP de </w:t>
-      </w:r>
-      <w:r>
-        <w:rPr>
-          <w:rFonts w:ascii="Roboto" w:hAnsi="Roboto" w:cs="Calibri"/>
-          <w:color w:val="000000"/>
-        </w:rPr>
-        <w:t>programmation orientée-objet en Java, nous</w:t>
-      </w:r>
-      <w:r>
-        <w:rPr>
-          <w:rFonts w:ascii="Roboto" w:hAnsi="Roboto" w:cs="Calibri"/>
-          <w:color w:val="000000"/>
-        </w:rPr>
-        <w:t xml:space="preserve"> nous sommes intéressés à la simulation graphique de systèmes multi-agents.</w:t>
-      </w:r>
-      <w:r>
-        <w:rPr>
-          <w:rFonts w:ascii="Roboto" w:hAnsi="Roboto" w:cs="Calibri"/>
-          <w:color w:val="000000"/>
-        </w:rPr>
-        <w:t xml:space="preserve"> Dans une démarche d’ingénieurs responsables, nous avons réalisé l’ensemble du programme en respectant le </w:t>
-      </w:r>
-      <w:r>
-        <w:rPr>
-          <w:rFonts w:ascii="Roboto" w:hAnsi="Roboto" w:cs="Calibri"/>
-          <w:i/>
-          <w:iCs/>
-          <w:color w:val="000000"/>
-        </w:rPr>
-        <w:t>coding style</w:t>
-      </w:r>
-      <w:r>
-        <w:rPr>
-          <w:rFonts w:ascii="Roboto" w:hAnsi="Roboto" w:cs="Calibri"/>
-          <w:color w:val="000000"/>
-        </w:rPr>
-        <w:t xml:space="preserve"> fourni par Java. Nous avons également pris le soin de commenter </w:t>
-      </w:r>
-      <w:r>
-        <w:rPr>
-          <w:rFonts w:ascii="Roboto" w:hAnsi="Roboto" w:cs="Calibri"/>
-          <w:color w:val="000000"/>
-        </w:rPr>
-        <w:t>le code où cela était nécessaire. Afin de pouvoir être interprété par le plus grand nombre de personnes, l’ensemble du programme a été implémenté en anglais.</w:t>
-      </w:r>
-      <w:r>
-        <w:rPr>
-          <w:rFonts w:ascii="Roboto" w:hAnsi="Roboto" w:cs="Calibri"/>
-          <w:color w:val="000000"/>
-        </w:rPr>
-        <w:t xml:space="preserve"> Comme demandé dans le sujet, le principe d’encapsulation est respecté afin de garantir l’intégrité des objets manipulés.</w:t>
+        <w:t xml:space="preserve">Dans ce TP de programmation orientée-objet en Java, nous nous sommes intéressés à la simulation graphique de systèmes multi-agents. Dans une démarche d’ingénieurs responsables, nous avons réalisé l’ensemble du programme en respectant le coding style fourni par Java. Nous avons également pris le soin de commenter le code quand cela était nécessaire. Une documentation Javadoc a été générée et est consultable dans le répertoire </w:t>
+      </w:r>
+      <w:r>
+        <w:rPr>
+          <w:rFonts w:ascii="Courier New" w:hAnsi="Courier New" w:cs="Courier New"/>
+          <w:color w:val="000000"/>
+        </w:rPr>
+        <w:t>./doc_project/index.html</w:t>
+      </w:r>
+      <w:r>
+        <w:rPr>
+          <w:rFonts w:ascii="Roboto" w:hAnsi="Roboto" w:cs="Calibri"/>
+          <w:color w:val="000000"/>
+        </w:rPr>
+        <w:t>. Afin de pouvoir être interprété par le plus grand nombre de personnes, l’ensemble du programme a été écrit en anglais.  Comme demandé dans le sujet, le principe d’encapsulation est respecté afin de garantir l’intégrité des objets manipulés.</w:t>
       </w:r>
     </w:p>
     <w:p>
@@ -84,14 +47,21 @@
           <w:rFonts w:ascii="Roboto" w:hAnsi="Roboto" w:cs="Calibri"/>
           <w:color w:val="000000"/>
         </w:rPr>
-        <w:t>Afin de structurer au mieux notre projet, nous avons réalisé un diagramme UML représentant chacune de nos classes et les liens qui les unissent entre elles. Ce diagramme a été mis à jour tout au long de l’avancement dans le sujet. Pour une meilleure visibilité, il est consultable dans les annexes du rapport</w:t>
-      </w:r>
-      <w:r>
-        <w:rPr>
-          <w:rFonts w:ascii="Roboto" w:hAnsi="Roboto" w:cs="Calibri"/>
-          <w:color w:val="000000"/>
-        </w:rPr>
-        <w:t>.</w:t>
+        <w:t>Afin de structurer au mieux notre projet, nous avons réalisé un diagramme UML représentant chacune de nos classes et les liens qui les unissent entre elles. Ce diagramme a été mis à jour tout au long de l’avancement dans le sujet. Pour une meilleure visibilité, il est consultable dans les annexes du rapport.</w:t>
+      </w:r>
+      <w:r>
+        <w:rPr>
+          <w:rFonts w:ascii="Roboto" w:hAnsi="Roboto" w:cs="Calibri"/>
+          <w:color w:val="000000"/>
+        </w:rPr>
+        <w:t xml:space="preserve"> </w:t>
+      </w:r>
+      <w:r>
+        <w:rPr>
+          <w:rFonts w:ascii="Roboto" w:hAnsi="Roboto" w:cs="Calibri"/>
+          <w:color w:val="000000"/>
+        </w:rPr>
+        <w:t xml:space="preserve">Concernant la structure du code, nous avons fait en sorte de rendre ce dernier le plus générique possible. Pour cela, nous avons utilisé des interfaces, des classes abstraites ainsi que l’usage du polymorphisme lors de l’héritage. </w:t>
       </w:r>
     </w:p>
     <w:p>
@@ -118,7 +88,240 @@
           <w:rFonts w:ascii="Roboto" w:hAnsi="Roboto" w:cs="Calibri"/>
           <w:color w:val="000000"/>
         </w:rPr>
-        <w:t xml:space="preserve">Concernant la structure du code, nous avons fait en sorte de rendre ce dernier le plus générique possible. Pour cela, nous avons utilisé des interfaces, des classes abstraites ainsi que l’usage du polymorphisme lors de l’héritage. </w:t>
+        <w:t xml:space="preserve">Dans un premier temps, afin de gérer la partie calculatoire de l’ensemble des jeux, nous avons créé une interface Backend avec seulement deux méthodes. Ceci afin d’encapsuler au maximum cette partie du projet pour que le simulateur puisse l’exploiter sans se soucier de son contenu. Les deux méthodes présentes, </w:t>
+      </w:r>
+      <w:r>
+        <w:rPr>
+          <w:rFonts w:ascii="Courier New" w:hAnsi="Courier New" w:cs="Courier New"/>
+          <w:color w:val="000000"/>
+        </w:rPr>
+        <w:t>reInit()</w:t>
+      </w:r>
+      <w:r>
+        <w:rPr>
+          <w:rFonts w:ascii="Roboto" w:hAnsi="Roboto" w:cs="Calibri"/>
+          <w:color w:val="000000"/>
+        </w:rPr>
+        <w:t xml:space="preserve"> et </w:t>
+      </w:r>
+      <w:r>
+        <w:rPr>
+          <w:rFonts w:ascii="Courier New" w:hAnsi="Courier New" w:cs="Courier New"/>
+          <w:color w:val="000000"/>
+        </w:rPr>
+        <w:t>step()</w:t>
+      </w:r>
+      <w:r>
+        <w:rPr>
+          <w:rFonts w:ascii="Roboto" w:hAnsi="Roboto" w:cs="Calibri"/>
+          <w:color w:val="000000"/>
+        </w:rPr>
+        <w:t>, sont celles exploité</w:t>
+      </w:r>
+      <w:r>
+        <w:rPr>
+          <w:rFonts w:ascii="Roboto" w:hAnsi="Roboto" w:cs="Calibri"/>
+          <w:color w:val="000000"/>
+        </w:rPr>
+        <w:t>e</w:t>
+      </w:r>
+      <w:r>
+        <w:rPr>
+          <w:rFonts w:ascii="Roboto" w:hAnsi="Roboto" w:cs="Calibri"/>
+          <w:color w:val="000000"/>
+        </w:rPr>
+        <w:t xml:space="preserve">s par le </w:t>
+      </w:r>
+      <w:r>
+        <w:rPr>
+          <w:rFonts w:ascii="Courier New" w:hAnsi="Courier New" w:cs="Courier New"/>
+          <w:color w:val="000000"/>
+        </w:rPr>
+        <w:t>GUISimulator</w:t>
+      </w:r>
+      <w:r>
+        <w:rPr>
+          <w:rFonts w:ascii="Roboto" w:hAnsi="Roboto" w:cs="Calibri"/>
+          <w:color w:val="000000"/>
+        </w:rPr>
+        <w:t xml:space="preserve"> lors de l’appui sur les boutons de l’interface graphique</w:t>
+      </w:r>
+      <w:r>
+        <w:rPr>
+          <w:rFonts w:ascii="Roboto" w:hAnsi="Roboto" w:cs="Calibri"/>
+          <w:color w:val="000000"/>
+        </w:rPr>
+        <w:t xml:space="preserve"> et de l’exécution d’évènement</w:t>
+      </w:r>
+      <w:r>
+        <w:rPr>
+          <w:rFonts w:ascii="Roboto" w:hAnsi="Roboto" w:cs="Calibri"/>
+          <w:color w:val="000000"/>
+        </w:rPr>
+        <w:t xml:space="preserve">. Ainsi, l’interface </w:t>
+      </w:r>
+      <w:r>
+        <w:rPr>
+          <w:rFonts w:ascii="Courier New" w:hAnsi="Courier New" w:cs="Courier New"/>
+          <w:color w:val="000000"/>
+        </w:rPr>
+        <w:t>Backend</w:t>
+      </w:r>
+      <w:r>
+        <w:rPr>
+          <w:rFonts w:ascii="Roboto" w:hAnsi="Roboto" w:cs="Calibri"/>
+          <w:color w:val="000000"/>
+        </w:rPr>
+        <w:t xml:space="preserve"> est réalisée par seulement trois classes : pour les balles, pour les boids ainsi que pour les trois jeux </w:t>
+      </w:r>
+      <w:r>
+        <w:rPr>
+          <w:rFonts w:ascii="Roboto" w:hAnsi="Roboto" w:cs="Calibri"/>
+          <w:color w:val="000000"/>
+        </w:rPr>
+        <w:t xml:space="preserve">sur grille. Chacune de ces trois classes possède un ou plusieurs attributs permettant de réinitialiser le jeu dans sa configuration initiale lors de l’appel de la fonction </w:t>
+      </w:r>
+      <w:r>
+        <w:rPr>
+          <w:rFonts w:ascii="Courier New" w:hAnsi="Courier New" w:cs="Courier New"/>
+          <w:color w:val="000000"/>
+        </w:rPr>
+        <w:t>reInit()</w:t>
+      </w:r>
+      <w:r>
+        <w:rPr>
+          <w:rFonts w:ascii="Roboto" w:hAnsi="Roboto" w:cs="Calibri"/>
+          <w:color w:val="000000"/>
+        </w:rPr>
+        <w:t>.</w:t>
+      </w:r>
+      <w:r>
+        <w:rPr>
+          <w:rFonts w:ascii="Roboto" w:hAnsi="Roboto" w:cs="Calibri"/>
+          <w:color w:val="000000"/>
+        </w:rPr>
+        <w:t xml:space="preserve"> Ces attributs sont des </w:t>
+      </w:r>
+      <w:r>
+        <w:rPr>
+          <w:rFonts w:ascii="Courier New" w:hAnsi="Courier New" w:cs="Courier New"/>
+          <w:color w:val="000000"/>
+        </w:rPr>
+        <w:t>ArrayList</w:t>
+      </w:r>
+      <w:r>
+        <w:rPr>
+          <w:rFonts w:ascii="Roboto" w:hAnsi="Roboto" w:cs="Calibri"/>
+          <w:color w:val="000000"/>
+        </w:rPr>
+        <w:t xml:space="preserve"> qui est la structure de données la plus adaptée pour stocker les éléments initiaux du jeu. En effet, lors de la réinitialisation, les attributs étant immuables, seuls des accès à ces données est fait et le coût d’accès est en </w:t>
+      </w:r>
+      <m:oMath>
+        <m:r>
+          <w:rPr>
+            <w:rFonts w:ascii="Cambria Math" w:hAnsi="Cambria Math" w:cs="Calibri"/>
+            <w:color w:val="000000"/>
+          </w:rPr>
+          <m:t>O(1)</m:t>
+        </m:r>
+      </m:oMath>
+      <w:r>
+        <w:rPr>
+          <w:rFonts w:ascii="Roboto" w:eastAsiaTheme="minorEastAsia" w:hAnsi="Roboto" w:cs="Calibri"/>
+          <w:color w:val="000000"/>
+        </w:rPr>
+        <w:t xml:space="preserve"> pour un </w:t>
+      </w:r>
+      <w:r>
+        <w:rPr>
+          <w:rFonts w:ascii="Courier New" w:eastAsiaTheme="minorEastAsia" w:hAnsi="Courier New" w:cs="Courier New"/>
+          <w:color w:val="000000"/>
+        </w:rPr>
+        <w:t>ArrayList</w:t>
+      </w:r>
+      <w:r>
+        <w:rPr>
+          <w:rFonts w:ascii="Roboto" w:hAnsi="Roboto" w:cs="Calibri"/>
+          <w:color w:val="000000"/>
+        </w:rPr>
+        <w:t>. Enfin, ces</w:t>
+      </w:r>
+      <w:r>
+        <w:rPr>
+          <w:rFonts w:ascii="Roboto" w:hAnsi="Roboto" w:cs="Calibri"/>
+          <w:color w:val="000000"/>
+        </w:rPr>
+        <w:t xml:space="preserve"> trois classes sont composé</w:t>
+      </w:r>
+      <w:r>
+        <w:rPr>
+          <w:rFonts w:ascii="Roboto" w:hAnsi="Roboto" w:cs="Calibri"/>
+          <w:color w:val="000000"/>
+        </w:rPr>
+        <w:t>e</w:t>
+      </w:r>
+      <w:r>
+        <w:rPr>
+          <w:rFonts w:ascii="Roboto" w:hAnsi="Roboto" w:cs="Calibri"/>
+          <w:color w:val="000000"/>
+        </w:rPr>
+        <w:t>s d’une liste d’éléments (</w:t>
+      </w:r>
+      <w:r>
+        <w:rPr>
+          <w:rFonts w:ascii="Courier New" w:hAnsi="Courier New" w:cs="Courier New"/>
+          <w:color w:val="000000"/>
+        </w:rPr>
+        <w:t>Points</w:t>
+      </w:r>
+      <w:r>
+        <w:rPr>
+          <w:rFonts w:ascii="Roboto" w:hAnsi="Roboto" w:cs="Calibri"/>
+          <w:color w:val="000000"/>
+        </w:rPr>
+        <w:t xml:space="preserve">, </w:t>
+      </w:r>
+      <w:r>
+        <w:rPr>
+          <w:rFonts w:ascii="Courier New" w:hAnsi="Courier New" w:cs="Courier New"/>
+          <w:color w:val="000000"/>
+        </w:rPr>
+        <w:t>Boids</w:t>
+      </w:r>
+      <w:r>
+        <w:rPr>
+          <w:rFonts w:ascii="Roboto" w:hAnsi="Roboto" w:cs="Calibri"/>
+          <w:color w:val="000000"/>
+        </w:rPr>
+        <w:t xml:space="preserve">, </w:t>
+      </w:r>
+      <w:r>
+        <w:rPr>
+          <w:rFonts w:ascii="Courier New" w:hAnsi="Courier New" w:cs="Courier New"/>
+          <w:color w:val="000000"/>
+        </w:rPr>
+        <w:t>Cell</w:t>
+      </w:r>
+      <w:r>
+        <w:rPr>
+          <w:rFonts w:ascii="Roboto" w:hAnsi="Roboto" w:cs="Calibri"/>
+          <w:color w:val="000000"/>
+        </w:rPr>
+        <w:t xml:space="preserve">) </w:t>
+      </w:r>
+      <w:r>
+        <w:rPr>
+          <w:rFonts w:ascii="Roboto" w:hAnsi="Roboto" w:cs="Calibri"/>
+          <w:color w:val="000000"/>
+        </w:rPr>
+        <w:t>représentant l’état actuel de</w:t>
+      </w:r>
+      <w:r>
+        <w:rPr>
+          <w:rFonts w:ascii="Roboto" w:hAnsi="Roboto" w:cs="Calibri"/>
+          <w:color w:val="000000"/>
+        </w:rPr>
+        <w:t xml:space="preserve"> chacun des jeux. </w:t>
       </w:r>
     </w:p>
     <w:p>
@@ -135,132 +338,62 @@
           <w:rFonts w:ascii="Roboto" w:hAnsi="Roboto" w:cs="Calibri"/>
           <w:color w:val="000000"/>
         </w:rPr>
-        <w:t xml:space="preserve">Dans un premier temps, afin de gérer la partie calculatoire de l’ensemble des jeux, nous avons créé une interface Backend avec seulement deux méthodes. Ceci afin d’encapsuler au maximum cette partie du projet pour que le simulateur puisse l’exploiter sans se soucier de son contenu. Les deux méthodes présentes, </w:t>
+        <w:t xml:space="preserve">Concernant les boids et les cellules composant la grille, nous avons fait le choix d’en faire des classes abstraites. En effet, cela nous permet d’avoir un niveau d’abstraction modifiable selon nos besoins. Pour les cellules, nous nous sommes rapidement rendus compte qu’elles possèdent toutes la même structure quelque soit le jeu, c’est-à-dire : des coordonnées et un état. La seule différence entre les jeux de grille est le comportement de la cellule à l’état suivant. C’est donc la méthode </w:t>
       </w:r>
       <w:r>
         <w:rPr>
           <w:rFonts w:ascii="Courier New" w:hAnsi="Courier New" w:cs="Courier New"/>
           <w:color w:val="000000"/>
         </w:rPr>
-        <w:t>reInit()</w:t>
-      </w:r>
-      <w:r>
-        <w:rPr>
-          <w:rFonts w:ascii="Roboto" w:hAnsi="Roboto" w:cs="Calibri"/>
-          <w:color w:val="000000"/>
-        </w:rPr>
-        <w:t xml:space="preserve"> et </w:t>
+        <w:t>nextState()</w:t>
+      </w:r>
+      <w:r>
+        <w:rPr>
+          <w:rFonts w:ascii="Roboto" w:hAnsi="Roboto" w:cs="Calibri"/>
+          <w:color w:val="000000"/>
+        </w:rPr>
+        <w:t xml:space="preserve"> qui est spécifique pour chacun des jeux. Nous avons donc décid</w:t>
+      </w:r>
+      <w:r>
+        <w:rPr>
+          <w:rFonts w:ascii="Roboto" w:hAnsi="Roboto" w:cs="Calibri"/>
+          <w:color w:val="000000"/>
+        </w:rPr>
+        <w:t>é</w:t>
+      </w:r>
+      <w:r>
+        <w:rPr>
+          <w:rFonts w:ascii="Roboto" w:hAnsi="Roboto" w:cs="Calibri"/>
+          <w:color w:val="000000"/>
+        </w:rPr>
+        <w:t xml:space="preserve"> de mettre en place le polymorphisme afin de gérer au mieux les cellules. </w:t>
+      </w:r>
+      <w:r>
+        <w:rPr>
+          <w:rFonts w:ascii="Roboto" w:hAnsi="Roboto" w:cs="Calibri"/>
+          <w:color w:val="000000"/>
+        </w:rPr>
+        <w:t xml:space="preserve">Pour cela, la grille gérant le jeu ne manipule que des objets de type </w:t>
       </w:r>
       <w:r>
         <w:rPr>
           <w:rFonts w:ascii="Courier New" w:hAnsi="Courier New" w:cs="Courier New"/>
           <w:color w:val="000000"/>
         </w:rPr>
-        <w:t>step()</w:t>
-      </w:r>
-      <w:r>
-        <w:rPr>
-          <w:rFonts w:ascii="Roboto" w:hAnsi="Roboto" w:cs="Calibri"/>
-          <w:color w:val="000000"/>
-        </w:rPr>
-        <w:t>, sont celles exploité</w:t>
-      </w:r>
-      <w:r>
-        <w:rPr>
-          <w:rFonts w:ascii="Roboto" w:hAnsi="Roboto" w:cs="Calibri"/>
-          <w:color w:val="000000"/>
-        </w:rPr>
-        <w:t>e</w:t>
-      </w:r>
-      <w:r>
-        <w:rPr>
-          <w:rFonts w:ascii="Roboto" w:hAnsi="Roboto" w:cs="Calibri"/>
-          <w:color w:val="000000"/>
-        </w:rPr>
-        <w:t xml:space="preserve">s par le </w:t>
+        <w:t>Cell</w:t>
+      </w:r>
+      <w:r>
+        <w:rPr>
+          <w:rFonts w:ascii="Roboto" w:hAnsi="Roboto" w:cs="Calibri"/>
+          <w:color w:val="000000"/>
+        </w:rPr>
+        <w:t xml:space="preserve"> sans se soucier de leur spécificité. Trois classes filles implémentent donc la classe </w:t>
       </w:r>
       <w:r>
         <w:rPr>
           <w:rFonts w:ascii="Courier New" w:hAnsi="Courier New" w:cs="Courier New"/>
           <w:color w:val="000000"/>
         </w:rPr>
-        <w:t>GUISimulator</w:t>
-      </w:r>
-      <w:r>
-        <w:rPr>
-          <w:rFonts w:ascii="Roboto" w:hAnsi="Roboto" w:cs="Calibri"/>
-          <w:color w:val="000000"/>
-        </w:rPr>
-        <w:t xml:space="preserve"> lors de l’appui sur les boutons de l’interface graphique. Ainsi, l’interface </w:t>
-      </w:r>
-      <w:r>
-        <w:rPr>
-          <w:rFonts w:ascii="Courier New" w:hAnsi="Courier New" w:cs="Courier New"/>
-          <w:color w:val="000000"/>
-        </w:rPr>
-        <w:t>Backend</w:t>
-      </w:r>
-      <w:r>
-        <w:rPr>
-          <w:rFonts w:ascii="Roboto" w:hAnsi="Roboto" w:cs="Calibri"/>
-          <w:color w:val="000000"/>
-        </w:rPr>
-        <w:t xml:space="preserve"> est réalisée par seulement trois classes : pour les balles, pour les boids ainsi que pour les trois jeux </w:t>
-      </w:r>
-      <w:r>
-        <w:rPr>
-          <w:rFonts w:ascii="Roboto" w:hAnsi="Roboto" w:cs="Calibri"/>
-          <w:color w:val="000000"/>
-        </w:rPr>
-        <w:t xml:space="preserve">sur grille. Chacune de ces trois classes possède un ou plusieurs attributs permettant de réinitialiser le jeu dans sa configuration initiale lors de l’appel de la fonction </w:t>
-      </w:r>
-      <w:r>
-        <w:rPr>
-          <w:rFonts w:ascii="Courier New" w:hAnsi="Courier New" w:cs="Courier New"/>
-          <w:color w:val="000000"/>
-        </w:rPr>
-        <w:t>reInit()</w:t>
-      </w:r>
-      <w:r>
-        <w:rPr>
-          <w:rFonts w:ascii="Roboto" w:hAnsi="Roboto" w:cs="Calibri"/>
-          <w:color w:val="000000"/>
-        </w:rPr>
-        <w:t>. Ces trois classes sont composés d’une liste d’éléments (</w:t>
-      </w:r>
-      <w:r>
-        <w:rPr>
-          <w:rFonts w:ascii="Courier New" w:hAnsi="Courier New" w:cs="Courier New"/>
-          <w:color w:val="000000"/>
-        </w:rPr>
-        <w:t>Points</w:t>
-      </w:r>
-      <w:r>
-        <w:rPr>
-          <w:rFonts w:ascii="Roboto" w:hAnsi="Roboto" w:cs="Calibri"/>
-          <w:color w:val="000000"/>
-        </w:rPr>
-        <w:t xml:space="preserve">, </w:t>
-      </w:r>
-      <w:r>
-        <w:rPr>
-          <w:rFonts w:ascii="Courier New" w:hAnsi="Courier New" w:cs="Courier New"/>
-          <w:color w:val="000000"/>
-        </w:rPr>
-        <w:t>Boids</w:t>
-      </w:r>
-      <w:r>
-        <w:rPr>
-          <w:rFonts w:ascii="Roboto" w:hAnsi="Roboto" w:cs="Calibri"/>
-          <w:color w:val="000000"/>
-        </w:rPr>
-        <w:t xml:space="preserve">, </w:t>
-      </w:r>
-      <w:r>
-        <w:rPr>
-          <w:rFonts w:ascii="Courier New" w:hAnsi="Courier New" w:cs="Courier New"/>
-          <w:color w:val="000000"/>
-        </w:rPr>
         <w:t>Cell</w:t>
       </w:r>
       <w:r>
@@ -268,94 +401,7 @@
           <w:rFonts w:ascii="Roboto" w:hAnsi="Roboto" w:cs="Calibri"/>
           <w:color w:val="000000"/>
         </w:rPr>
-        <w:t xml:space="preserve">) spécifiques à chacun des jeux. </w:t>
-      </w:r>
-    </w:p>
-    <w:p>
-      <w:pPr>
-        <w:ind w:firstLine="708"/>
-        <w:jc w:val="both"/>
-        <w:rPr>
-          <w:rFonts w:ascii="Roboto" w:hAnsi="Roboto" w:cs="Calibri"/>
-          <w:color w:val="000000"/>
-        </w:rPr>
-      </w:pPr>
-      <w:r>
-        <w:rPr>
-          <w:rFonts w:ascii="Roboto" w:hAnsi="Roboto" w:cs="Calibri"/>
-          <w:color w:val="000000"/>
-        </w:rPr>
-        <w:t xml:space="preserve">Concernant les boids et les cellules composant la grille, nous avons fait le choix d’en faire des classes abstraites. En effet, cela nous permet d’avoir un niveau d’abstraction modifiable selon nos besoins. Pour les cellules, nous nous sommes rapidement rendus compte qu’elles possèdent toutes la même structure quelque soit le jeu, c’est-à-dire : des coordonnées et un état. La seule différence entre les jeux de grille est le comportement de la cellule à l’état suivant. C’est donc la méthode </w:t>
-      </w:r>
-      <w:r>
-        <w:rPr>
-          <w:rFonts w:ascii="Courier New" w:hAnsi="Courier New" w:cs="Courier New"/>
-          <w:color w:val="000000"/>
-        </w:rPr>
-        <w:t>nextState()</w:t>
-      </w:r>
-      <w:r>
-        <w:rPr>
-          <w:rFonts w:ascii="Roboto" w:hAnsi="Roboto" w:cs="Calibri"/>
-          <w:color w:val="000000"/>
-        </w:rPr>
-        <w:t xml:space="preserve"> qui est spécifique pour chacun des jeux. Nous avons donc décid</w:t>
-      </w:r>
-      <w:r>
-        <w:rPr>
-          <w:rFonts w:ascii="Roboto" w:hAnsi="Roboto" w:cs="Calibri"/>
-          <w:color w:val="000000"/>
-        </w:rPr>
-        <w:t>é</w:t>
-      </w:r>
-      <w:r>
-        <w:rPr>
-          <w:rFonts w:ascii="Roboto" w:hAnsi="Roboto" w:cs="Calibri"/>
-          <w:color w:val="000000"/>
-        </w:rPr>
-        <w:t xml:space="preserve"> de mettre en place le polymorphisme afin de gérer au mieux les cellules. </w:t>
-      </w:r>
-      <w:r>
-        <w:rPr>
-          <w:rFonts w:ascii="Roboto" w:hAnsi="Roboto" w:cs="Calibri"/>
-          <w:color w:val="000000"/>
-        </w:rPr>
-        <w:t xml:space="preserve">Pour cela, la grille gérant le jeu ne manipule que des objets de type </w:t>
-      </w:r>
-      <w:r>
-        <w:rPr>
-          <w:rFonts w:ascii="Courier New" w:hAnsi="Courier New" w:cs="Courier New"/>
-          <w:color w:val="000000"/>
-        </w:rPr>
-        <w:t>Cell</w:t>
-      </w:r>
-      <w:r>
-        <w:rPr>
-          <w:rFonts w:ascii="Roboto" w:hAnsi="Roboto" w:cs="Calibri"/>
-          <w:color w:val="000000"/>
-        </w:rPr>
-        <w:t xml:space="preserve"> sans se soucier de leur spécificité. Trois classes filles implémentent donc la classe </w:t>
-      </w:r>
-      <w:r>
-        <w:rPr>
-          <w:rFonts w:ascii="Courier New" w:hAnsi="Courier New" w:cs="Courier New"/>
-          <w:color w:val="000000"/>
-        </w:rPr>
-        <w:t>Cell</w:t>
-      </w:r>
-      <w:r>
-        <w:rPr>
-          <w:rFonts w:ascii="Roboto" w:hAnsi="Roboto" w:cs="Calibri"/>
-          <w:color w:val="000000"/>
-        </w:rPr>
-        <w:t xml:space="preserve"> </w:t>
-      </w:r>
-      <w:r>
-        <w:rPr>
-          <w:rFonts w:ascii="Roboto" w:hAnsi="Roboto" w:cs="Calibri"/>
-          <w:color w:val="000000"/>
-        </w:rPr>
-        <w:t xml:space="preserve">pour chacun des jeux : jeu de la vie, jeu de l’immigration et modèle de Schelling. Ainsi, de part le polymorphisme, lorsque la grille utilise la méthode </w:t>
+        <w:t xml:space="preserve"> pour chacun des jeux : jeu de la vie, jeu de l’immigration et modèle de Schelling. Ainsi, de part le polymorphisme, lorsque la grille utilise la méthode </w:t>
       </w:r>
       <w:r>
         <w:rPr>
@@ -404,27 +450,7 @@
             <w:rFonts w:ascii="Cambria Math" w:hAnsi="Cambria Math" w:cs="Calibri"/>
             <w:color w:val="000000"/>
           </w:rPr>
-          <m:t>t</m:t>
-        </m:r>
-        <m:r>
-          <m:rPr>
-            <m:sty m:val="p"/>
-          </m:rPr>
-          <w:rPr>
-            <w:rFonts w:ascii="Cambria Math" w:hAnsi="Cambria Math" w:cs="Calibri"/>
-            <w:color w:val="000000"/>
-          </w:rPr>
-          <m:t>+</m:t>
-        </m:r>
-        <m:r>
-          <m:rPr>
-            <m:sty m:val="p"/>
-          </m:rPr>
-          <w:rPr>
-            <w:rFonts w:ascii="Cambria Math" w:hAnsi="Cambria Math" w:cs="Calibri"/>
-            <w:color w:val="000000"/>
-          </w:rPr>
-          <m:t>1</m:t>
+          <m:t>t+1</m:t>
         </m:r>
       </m:oMath>
       <w:r>
@@ -507,21 +533,22 @@
           <w:rFonts w:ascii="Roboto" w:hAnsi="Roboto" w:cs="Calibri"/>
           <w:color w:val="000000"/>
         </w:rPr>
-        <w:t xml:space="preserve"> </w:t>
-      </w:r>
-      <w:r>
-        <w:rPr>
-          <w:rFonts w:ascii="Roboto" w:hAnsi="Roboto" w:cs="Calibri"/>
-          <w:color w:val="000000"/>
-        </w:rPr>
-        <w:t>Dans une logique d’optimisation logicielle, nous avons fait en sorte que seules les cellules modifiées soient mises à jour.</w:t>
-      </w:r>
-      <w:r>
-        <w:rPr>
-          <w:rFonts w:ascii="Roboto" w:hAnsi="Roboto" w:cs="Calibri"/>
-          <w:color w:val="000000"/>
-        </w:rPr>
-        <w:t xml:space="preserve"> </w:t>
+        <w:t xml:space="preserve"> Dans une logique d’optimisation logicielle, nous avons fait en sorte que seules les cellules modifiées soient mises à jour. </w:t>
+      </w:r>
+      <w:r>
+        <w:rPr>
+          <w:rFonts w:ascii="Roboto" w:hAnsi="Roboto" w:cs="Calibri"/>
+          <w:color w:val="000000"/>
+        </w:rPr>
+        <w:t xml:space="preserve">Ceci est particulièrement utile dans le cas du modèle de Schelling où deux cellules peuvent avoir un changement d’état au même moment : l’une </w:t>
+      </w:r>
+      <w:r>
+        <w:rPr>
+          <w:rFonts w:ascii="Roboto" w:hAnsi="Roboto" w:cs="Calibri"/>
+          <w:color w:val="000000"/>
+        </w:rPr>
+        <w:lastRenderedPageBreak/>
+        <w:t xml:space="preserve">devient vacante tandis que l’autre devient habitée.  </w:t>
       </w:r>
       <w:r>
         <w:rPr>
@@ -542,28 +569,7 @@
           <w:rFonts w:ascii="Roboto" w:hAnsi="Roboto" w:cs="Calibri"/>
           <w:color w:val="000000"/>
         </w:rPr>
-        <w:t xml:space="preserve"> </w:t>
-      </w:r>
-      <w:r>
-        <w:rPr>
-          <w:rFonts w:ascii="Roboto" w:hAnsi="Roboto" w:cs="Calibri"/>
-          <w:color w:val="000000"/>
-        </w:rPr>
-        <w:t>Concernant, le</w:t>
-      </w:r>
-      <w:r>
-        <w:rPr>
-          <w:rFonts w:ascii="Roboto" w:hAnsi="Roboto" w:cs="Calibri"/>
-          <w:color w:val="000000"/>
-        </w:rPr>
-        <w:t>s algorithmes de calculs d’états suivant pour une cellule donnée</w:t>
-      </w:r>
-      <w:r>
-        <w:rPr>
-          <w:rFonts w:ascii="Roboto" w:hAnsi="Roboto" w:cs="Calibri"/>
-          <w:color w:val="000000"/>
-        </w:rPr>
-        <w:t>, il sera laissé au lecteur de ce rapport la compréhension de ceux-ci directement dans le code, commenté au préalable.</w:t>
+        <w:t xml:space="preserve"> Concernant, les algorithmes de calculs d’états suivant pour une cellule donnée, il sera laissé au lecteur de ce rapport la compréhension de ceux-ci directement dans le code, commenté au préalable.</w:t>
       </w:r>
     </w:p>
     <w:p>
@@ -571,16 +577,15 @@
         <w:ind w:firstLine="708"/>
         <w:jc w:val="both"/>
         <w:rPr>
-          <w:rFonts w:ascii="Roboto" w:hAnsi="Roboto" w:cs="Calibri"/>
-          <w:color w:val="000000"/>
-        </w:rPr>
-      </w:pPr>
-      <w:r>
-        <w:rPr>
-          <w:rFonts w:ascii="Roboto" w:hAnsi="Roboto" w:cs="Calibri"/>
-          <w:color w:val="000000"/>
-        </w:rPr>
-        <w:lastRenderedPageBreak/>
+          <w:rFonts w:ascii="Roboto" w:eastAsiaTheme="minorEastAsia" w:hAnsi="Roboto" w:cs="Calibri"/>
+          <w:color w:val="000000"/>
+        </w:rPr>
+      </w:pPr>
+      <w:r>
+        <w:rPr>
+          <w:rFonts w:ascii="Roboto" w:hAnsi="Roboto" w:cs="Calibri"/>
+          <w:color w:val="000000"/>
+        </w:rPr>
         <w:t xml:space="preserve">Concernant la classe </w:t>
       </w:r>
       <w:r>
@@ -637,7 +642,21 @@
           <w:rFonts w:ascii="Roboto" w:hAnsi="Roboto" w:cs="Calibri"/>
           <w:color w:val="000000"/>
         </w:rPr>
-        <w:t xml:space="preserve"> La structure de données ArrayList, nous est apparue comme la plus efficace pour gérer la liste des logements vacants. Le coût d’accès à une donnée est en </w:t>
+        <w:t xml:space="preserve"> La structure de données </w:t>
+      </w:r>
+      <w:r>
+        <w:rPr>
+          <w:rFonts w:ascii="Courier New" w:hAnsi="Courier New" w:cs="Courier New"/>
+          <w:color w:val="000000"/>
+        </w:rPr>
+        <w:t>ArrayList</w:t>
+      </w:r>
+      <w:r>
+        <w:rPr>
+          <w:rFonts w:ascii="Roboto" w:hAnsi="Roboto" w:cs="Calibri"/>
+          <w:color w:val="000000"/>
+        </w:rPr>
+        <w:t xml:space="preserve">, nous est apparue comme la plus efficace pour gérer la liste des logements vacants. Le coût d’accès à une donnée est en </w:t>
       </w:r>
       <m:oMath>
         <m:r>
@@ -653,7 +672,49 @@
           <w:rFonts w:ascii="Roboto" w:eastAsiaTheme="minorEastAsia" w:hAnsi="Roboto" w:cs="Calibri"/>
           <w:color w:val="000000"/>
         </w:rPr>
-        <w:t xml:space="preserve"> et l’insertion en queue possède une complexité similaire. De plus, la classe ArrayList dispose, depuis Java 8, d’un prédicat permettant de faire une suppression conditionnelle sur tous les éléments de la liste. Ainsi, lorsqu’une cellule passe d’un état vacant à un état habité, ce prédicat est utilisé pour supprimer cette dernière de la liste des logements vacants.</w:t>
+        <w:t xml:space="preserve"> et l’insertion en queue possède une complexité similaire. De plus, la classe </w:t>
+      </w:r>
+      <w:r>
+        <w:rPr>
+          <w:rFonts w:ascii="Courier New" w:hAnsi="Courier New" w:cs="Courier New"/>
+          <w:color w:val="000000"/>
+        </w:rPr>
+        <w:t>ArrayList</w:t>
+      </w:r>
+      <w:r>
+        <w:rPr>
+          <w:rFonts w:ascii="Roboto" w:hAnsi="Roboto" w:cs="Calibri"/>
+          <w:color w:val="000000"/>
+        </w:rPr>
+        <w:t xml:space="preserve"> </w:t>
+      </w:r>
+      <w:r>
+        <w:rPr>
+          <w:rFonts w:ascii="Roboto" w:eastAsiaTheme="minorEastAsia" w:hAnsi="Roboto" w:cs="Calibri"/>
+          <w:color w:val="000000"/>
+        </w:rPr>
+        <w:t>dispose, depuis Java 8, d’un prédicat permettant de faire une suppression conditionnelle sur tous les éléments de la liste. Ainsi, lorsqu’une cellule passe d’un état vacant à un état habité, ce prédicat est utilisé pour supprimer cette dernière de la liste des logements vacants.</w:t>
+      </w:r>
+      <w:r>
+        <w:rPr>
+          <w:rFonts w:ascii="Roboto" w:eastAsiaTheme="minorEastAsia" w:hAnsi="Roboto" w:cs="Calibri"/>
+          <w:color w:val="000000"/>
+        </w:rPr>
+        <w:t xml:space="preserve"> Enfin pour la gestion des couleurs des logements habités, nous avons attribué à chaque couleur un état différent. Ainsi, toutes les couleurs sont générées aléatoirement et stocké</w:t>
+      </w:r>
+      <w:r>
+        <w:rPr>
+          <w:rFonts w:ascii="Roboto" w:eastAsiaTheme="minorEastAsia" w:hAnsi="Roboto" w:cs="Calibri"/>
+          <w:color w:val="000000"/>
+        </w:rPr>
+        <w:t>e</w:t>
+      </w:r>
+      <w:r>
+        <w:rPr>
+          <w:rFonts w:ascii="Roboto" w:eastAsiaTheme="minorEastAsia" w:hAnsi="Roboto" w:cs="Calibri"/>
+          <w:color w:val="000000"/>
+        </w:rPr>
+        <w:t>s dans une liste statique aux indices correspondant au numéro de l’état.</w:t>
       </w:r>
     </w:p>
     <w:p>
@@ -661,49 +722,397 @@
         <w:ind w:firstLine="708"/>
         <w:jc w:val="both"/>
         <w:rPr>
-          <w:rFonts w:ascii="Roboto" w:hAnsi="Roboto" w:cs="Calibri"/>
-          <w:color w:val="000000"/>
-        </w:rPr>
-      </w:pPr>
-      <w:r>
-        <w:rPr>
-          <w:rFonts w:ascii="Roboto" w:hAnsi="Roboto" w:cs="Calibri"/>
-          <w:color w:val="000000"/>
-        </w:rPr>
-        <w:br w:type="page"/>
+          <w:rFonts w:ascii="Roboto" w:eastAsiaTheme="minorEastAsia" w:hAnsi="Roboto" w:cs="Calibri"/>
+          <w:color w:val="000000"/>
+        </w:rPr>
+      </w:pPr>
+      <w:r>
+        <w:rPr>
+          <w:rFonts w:ascii="Roboto" w:eastAsiaTheme="minorEastAsia" w:hAnsi="Roboto" w:cs="Calibri"/>
+          <w:color w:val="000000"/>
+        </w:rPr>
+        <w:t>Toujours dans la partie calculatoire du projet, nous allons maintenant traiter le cas des boids. Tout d’abord, ces derniers étant composés de vecteurs, nous avons implément</w:t>
+      </w:r>
+      <w:r>
+        <w:rPr>
+          <w:rFonts w:ascii="Roboto" w:eastAsiaTheme="minorEastAsia" w:hAnsi="Roboto" w:cs="Calibri"/>
+          <w:color w:val="000000"/>
+        </w:rPr>
+        <w:t>é</w:t>
+      </w:r>
+      <w:r>
+        <w:rPr>
+          <w:rFonts w:ascii="Roboto" w:eastAsiaTheme="minorEastAsia" w:hAnsi="Roboto" w:cs="Calibri"/>
+          <w:color w:val="000000"/>
+        </w:rPr>
+        <w:t xml:space="preserve"> une classe </w:t>
+      </w:r>
+      <w:r>
+        <w:rPr>
+          <w:rFonts w:ascii="Courier New" w:eastAsiaTheme="minorEastAsia" w:hAnsi="Courier New" w:cs="Courier New"/>
+          <w:color w:val="000000"/>
+        </w:rPr>
+        <w:t>Vector</w:t>
+      </w:r>
+      <w:r>
+        <w:rPr>
+          <w:rFonts w:ascii="Roboto" w:eastAsiaTheme="minorEastAsia" w:hAnsi="Roboto" w:cs="Calibri"/>
+          <w:color w:val="000000"/>
+        </w:rPr>
+        <w:t xml:space="preserve"> permettant de les manipuler aisément. Cette classe permet de réaliser différentes opérations arithmétiques sur les vecteurs.</w:t>
+      </w:r>
+      <w:r>
+        <w:rPr>
+          <w:rFonts w:ascii="Roboto" w:eastAsiaTheme="minorEastAsia" w:hAnsi="Roboto" w:cs="Calibri"/>
+          <w:color w:val="000000"/>
+        </w:rPr>
+        <w:t xml:space="preserve"> </w:t>
       </w:r>
     </w:p>
     <w:p>
       <w:pPr>
-        <w:pStyle w:val="Titre1"/>
-      </w:pPr>
-      <w:r>
-        <w:t>Annexes</w:t>
-      </w:r>
-      <w:r>
-        <w:rPr>
-          <w:noProof/>
+        <w:ind w:firstLine="708"/>
+        <w:jc w:val="both"/>
+        <w:rPr>
+          <w:rFonts w:ascii="Roboto" w:hAnsi="Roboto"/>
+          <w:color w:val="000000"/>
+        </w:rPr>
+      </w:pPr>
+      <w:r>
+        <w:rPr>
+          <w:rFonts w:ascii="Roboto" w:hAnsi="Roboto"/>
+          <w:color w:val="000000"/>
+        </w:rPr>
+        <w:t>Les cellules des trois jeux précédents sont représentées sur une grille tandis que les boids se déplacent dans le plan. Nous avons donc dû créer une nouvelle classe réalisant l’interface backend afin de gérer l’ensemble des boids à chaque étape de la simulation.</w:t>
+      </w:r>
+      <w:r>
+        <w:rPr>
+          <w:rFonts w:ascii="Roboto" w:hAnsi="Roboto"/>
+          <w:color w:val="000000"/>
         </w:rPr>
         <w:t xml:space="preserve"> </w:t>
+      </w:r>
+      <w:r>
+        <w:rPr>
+          <w:rFonts w:ascii="Roboto" w:eastAsiaTheme="minorEastAsia" w:hAnsi="Roboto" w:cs="Calibri"/>
+          <w:color w:val="000000"/>
+        </w:rPr>
+        <w:t>Similairement à ce que nous avions fait pour les cellules, nous avons créé une première classe abstraite de boids permettant d’appliquer des règles communes à tous les boids. Puis, nous avons implémenté des classes filles permettant d’avoir des groupes de boids aux comportements différents.</w:t>
+      </w:r>
+      <w:r>
+        <w:rPr>
+          <w:rFonts w:ascii="Roboto" w:eastAsiaTheme="minorEastAsia" w:hAnsi="Roboto" w:cs="Calibri"/>
+          <w:color w:val="000000"/>
+        </w:rPr>
+        <w:t xml:space="preserve"> Parmi les règles communes à l’ensemble des boids, nous avons fait le choix de fixer les règles suivantes :</w:t>
       </w:r>
     </w:p>
     <w:p>
       <w:pPr>
+        <w:pStyle w:val="Paragraphedeliste"/>
+        <w:numPr>
+          <w:ilvl w:val="0"/>
+          <w:numId w:val="1"/>
+        </w:numPr>
         <w:jc w:val="both"/>
         <w:rPr>
+          <w:rFonts w:ascii="Roboto" w:eastAsiaTheme="minorEastAsia" w:hAnsi="Roboto" w:cs="Calibri"/>
+          <w:color w:val="000000"/>
+        </w:rPr>
+      </w:pPr>
+      <w:r>
+        <w:rPr>
+          <w:rFonts w:ascii="Roboto" w:eastAsiaTheme="minorEastAsia" w:hAnsi="Roboto" w:cs="Calibri"/>
+          <w:color w:val="000000"/>
+        </w:rPr>
+        <w:t>Chaque boids doit rester au sein-même de la zone graphique et doit rebondir sur le mur.</w:t>
+      </w:r>
+    </w:p>
+    <w:p>
+      <w:pPr>
+        <w:pStyle w:val="Paragraphedeliste"/>
+        <w:numPr>
+          <w:ilvl w:val="0"/>
+          <w:numId w:val="1"/>
+        </w:numPr>
+        <w:jc w:val="both"/>
+        <w:rPr>
+          <w:rFonts w:ascii="Roboto" w:eastAsiaTheme="minorEastAsia" w:hAnsi="Roboto" w:cs="Calibri"/>
+          <w:color w:val="000000"/>
+        </w:rPr>
+      </w:pPr>
+      <w:r>
+        <w:rPr>
+          <w:rFonts w:ascii="Roboto" w:eastAsiaTheme="minorEastAsia" w:hAnsi="Roboto" w:cs="Calibri"/>
+          <w:color w:val="000000"/>
+        </w:rPr>
+        <w:t>Les boids d’un même groupe doivent se séparer s’ils sont trop proches les uns des autres afin de ne pas se superposer.</w:t>
+      </w:r>
+    </w:p>
+    <w:p>
+      <w:pPr>
+        <w:pStyle w:val="Paragraphedeliste"/>
+        <w:numPr>
+          <w:ilvl w:val="0"/>
+          <w:numId w:val="1"/>
+        </w:numPr>
+        <w:jc w:val="both"/>
+        <w:rPr>
+          <w:rFonts w:ascii="Roboto" w:eastAsiaTheme="minorEastAsia" w:hAnsi="Roboto" w:cs="Calibri"/>
+          <w:color w:val="000000"/>
+        </w:rPr>
+      </w:pPr>
+      <w:r>
+        <w:rPr>
+          <w:rFonts w:ascii="Roboto" w:eastAsiaTheme="minorEastAsia" w:hAnsi="Roboto" w:cs="Calibri"/>
+          <w:color w:val="000000"/>
+        </w:rPr>
+        <w:t>Une force simulant du vent est appliqué</w:t>
+      </w:r>
+      <w:r>
+        <w:rPr>
+          <w:rFonts w:ascii="Roboto" w:eastAsiaTheme="minorEastAsia" w:hAnsi="Roboto" w:cs="Calibri"/>
+          <w:color w:val="000000"/>
+        </w:rPr>
+        <w:t>e</w:t>
+      </w:r>
+      <w:r>
+        <w:rPr>
+          <w:rFonts w:ascii="Roboto" w:eastAsiaTheme="minorEastAsia" w:hAnsi="Roboto" w:cs="Calibri"/>
+          <w:color w:val="000000"/>
+        </w:rPr>
+        <w:t xml:space="preserve"> à chacun des boids afin de les mettre en mouv</w:t>
+      </w:r>
+      <w:r>
+        <w:rPr>
+          <w:rFonts w:ascii="Roboto" w:eastAsiaTheme="minorEastAsia" w:hAnsi="Roboto" w:cs="Calibri"/>
+          <w:color w:val="000000"/>
+        </w:rPr>
+        <w:t>em</w:t>
+      </w:r>
+      <w:r>
+        <w:rPr>
+          <w:rFonts w:ascii="Roboto" w:eastAsiaTheme="minorEastAsia" w:hAnsi="Roboto" w:cs="Calibri"/>
+          <w:color w:val="000000"/>
+        </w:rPr>
+        <w:t xml:space="preserve">ent </w:t>
+      </w:r>
+      <w:r>
+        <w:rPr>
+          <w:rFonts w:ascii="Roboto" w:eastAsiaTheme="minorEastAsia" w:hAnsi="Roboto" w:cs="Calibri"/>
+          <w:color w:val="000000"/>
+        </w:rPr>
+        <w:t>perpétuel</w:t>
+      </w:r>
+      <w:r>
+        <w:rPr>
+          <w:rFonts w:ascii="Roboto" w:eastAsiaTheme="minorEastAsia" w:hAnsi="Roboto" w:cs="Calibri"/>
+          <w:color w:val="000000"/>
+        </w:rPr>
+        <w:t>.</w:t>
+      </w:r>
+    </w:p>
+    <w:p>
+      <w:pPr>
+        <w:ind w:firstLine="708"/>
+        <w:jc w:val="both"/>
+        <w:rPr>
+          <w:rFonts w:ascii="Roboto" w:eastAsiaTheme="minorEastAsia" w:hAnsi="Roboto" w:cs="Calibri"/>
+          <w:color w:val="000000"/>
+        </w:rPr>
+      </w:pPr>
+      <w:r>
+        <w:rPr>
+          <w:rFonts w:ascii="Roboto" w:eastAsiaTheme="minorEastAsia" w:hAnsi="Roboto" w:cs="Calibri"/>
+          <w:color w:val="000000"/>
+        </w:rPr>
+        <w:t xml:space="preserve">Comme précédemment, </w:t>
+      </w:r>
+      <w:r>
+        <w:rPr>
+          <w:rFonts w:ascii="Roboto" w:hAnsi="Roboto" w:cs="Calibri"/>
+          <w:color w:val="000000"/>
+        </w:rPr>
+        <w:t>pour chacune des règles appliquées sur les boids, il sera laissé au lecteur de ce rapport la compréhension de celles-ci directement dans le code, commenté au préalable.</w:t>
+      </w:r>
+      <w:r>
+        <w:rPr>
+          <w:rFonts w:ascii="Roboto" w:hAnsi="Roboto" w:cs="Calibri"/>
+          <w:color w:val="000000"/>
+        </w:rPr>
+        <w:t xml:space="preserve"> La partie sur les évènements sera détaillée dans la suite du rapport. Néanmoins, il convient d’expliquer le choix de l’attribut </w:t>
+      </w:r>
+      <w:r>
+        <w:rPr>
+          <w:rFonts w:ascii="Courier New" w:hAnsi="Courier New" w:cs="Courier New"/>
+          <w:color w:val="000000"/>
+        </w:rPr>
+        <w:t>typeOfBoids</w:t>
+      </w:r>
+      <w:r>
+        <w:rPr>
+          <w:rFonts w:ascii="Roboto" w:hAnsi="Roboto" w:cs="Calibri"/>
+          <w:color w:val="000000"/>
+        </w:rPr>
+        <w:t xml:space="preserve"> de la partie backend. Chaque type de boids possède un pas de temps spécifique. Afin que le système de gestion des évènements puisse connaître ce pas de temps, il est nécessaire de lui communiquer sa valeur pour un type donné. </w:t>
+      </w:r>
+      <w:r>
+        <w:rPr>
+          <w:rFonts w:ascii="Roboto" w:hAnsi="Roboto" w:cs="Calibri"/>
+          <w:color w:val="000000"/>
+        </w:rPr>
+        <w:t xml:space="preserve">Pour implémenter cela, nous avons donc utilisé une </w:t>
+      </w:r>
+      <w:r>
+        <w:rPr>
+          <w:rFonts w:ascii="Courier New" w:hAnsi="Courier New" w:cs="Courier New"/>
+          <w:color w:val="000000"/>
+        </w:rPr>
+        <w:t>HashMap</w:t>
+      </w:r>
+      <w:r>
+        <w:rPr>
+          <w:rFonts w:ascii="Roboto" w:hAnsi="Roboto" w:cs="Calibri"/>
+          <w:color w:val="000000"/>
+        </w:rPr>
+        <w:t xml:space="preserve"> composé d’une clé, le type de boids, et d’une valeur, le pas de temps. Ainsi, lors de l’initialisation de tous les boids, la structure de données </w:t>
+      </w:r>
+      <w:r>
+        <w:rPr>
+          <w:rFonts w:ascii="Courier New" w:hAnsi="Courier New" w:cs="Courier New"/>
+          <w:color w:val="000000"/>
+        </w:rPr>
+        <w:t>HashMap</w:t>
+      </w:r>
+      <w:r>
+        <w:rPr>
+          <w:rFonts w:ascii="Roboto" w:hAnsi="Roboto" w:cs="Calibri"/>
+          <w:color w:val="000000"/>
+        </w:rPr>
+        <w:t xml:space="preserve"> contient une liste exhaustive des types de boids utilisés. L’utilisation d’une </w:t>
+      </w:r>
+      <w:r>
+        <w:rPr>
+          <w:rFonts w:ascii="Courier New" w:hAnsi="Courier New" w:cs="Courier New"/>
+          <w:color w:val="000000"/>
+        </w:rPr>
+        <w:t>HashMap</w:t>
+      </w:r>
+      <w:r>
+        <w:rPr>
+          <w:rFonts w:ascii="Roboto" w:hAnsi="Roboto" w:cs="Calibri"/>
+          <w:color w:val="000000"/>
+        </w:rPr>
+        <w:t xml:space="preserve"> permet de conserver l’unicité de la valeur du pas de temps pour un type de boids donné.</w:t>
+      </w:r>
+    </w:p>
+    <w:p>
+      <w:pPr>
+        <w:jc w:val="both"/>
+        <w:rPr>
           <w:rFonts w:ascii="Roboto" w:hAnsi="Roboto"/>
         </w:rPr>
       </w:pPr>
       <w:r>
         <w:rPr>
+          <w:rFonts w:ascii="Roboto" w:hAnsi="Roboto"/>
+          <w:b/>
+          <w:bCs/>
           <w:noProof/>
         </w:rPr>
-        <w:t>#TODO : mettre le diagramme UML</w:t>
+        <w:t>#TODO</w:t>
+      </w:r>
+      <w:r>
+        <w:rPr>
+          <w:rFonts w:ascii="Roboto" w:hAnsi="Roboto"/>
+          <w:noProof/>
+        </w:rPr>
+        <w:t> : parler du simulator</w:t>
+      </w:r>
+      <w:r>
+        <w:rPr>
+          <w:rFonts w:ascii="Roboto" w:hAnsi="Roboto"/>
+          <w:noProof/>
+        </w:rPr>
+        <w:t xml:space="preserve">, </w:t>
+      </w:r>
+      <w:r>
+        <w:rPr>
+          <w:rFonts w:ascii="Roboto" w:hAnsi="Roboto"/>
+          <w:noProof/>
+        </w:rPr>
+        <w:t>des évènements</w:t>
+      </w:r>
+      <w:r>
+        <w:rPr>
+          <w:rFonts w:ascii="Roboto" w:hAnsi="Roboto"/>
+          <w:noProof/>
+        </w:rPr>
+        <w:t xml:space="preserve"> et des tests (voir sujet)</w:t>
+      </w:r>
+    </w:p>
+    <w:p>
+      <w:pPr>
+        <w:jc w:val="both"/>
+        <w:rPr>
+          <w:rFonts w:ascii="Roboto" w:hAnsi="Roboto" w:cs="Calibri"/>
+          <w:color w:val="000000"/>
+        </w:rPr>
+      </w:pPr>
+    </w:p>
+    <w:p>
+      <w:pPr>
+        <w:jc w:val="both"/>
+        <w:rPr>
+          <w:rFonts w:ascii="Roboto" w:hAnsi="Roboto" w:cs="Calibri"/>
+          <w:color w:val="000000"/>
+        </w:rPr>
+      </w:pPr>
+    </w:p>
+    <w:p>
+      <w:pPr>
+        <w:jc w:val="both"/>
+        <w:rPr>
+          <w:rFonts w:ascii="Roboto" w:hAnsi="Roboto" w:cs="Calibri"/>
+          <w:color w:val="000000"/>
+        </w:rPr>
+      </w:pPr>
+    </w:p>
+    <w:p>
+      <w:pPr>
+        <w:jc w:val="both"/>
+        <w:rPr>
+          <w:rFonts w:ascii="Roboto" w:hAnsi="Roboto" w:cs="Calibri"/>
+          <w:color w:val="000000"/>
+        </w:rPr>
+      </w:pPr>
+      <w:r>
+        <w:rPr>
+          <w:rFonts w:ascii="Roboto" w:hAnsi="Roboto" w:cs="Calibri"/>
+          <w:color w:val="000000"/>
+        </w:rPr>
+        <w:br w:type="page"/>
+      </w:r>
+      <w:r>
+        <w:rPr>
+          <w:rFonts w:ascii="Roboto" w:hAnsi="Roboto" w:cs="Calibri"/>
+          <w:b/>
+          <w:bCs/>
+          <w:color w:val="000000"/>
+        </w:rPr>
+        <w:t>#TODO</w:t>
+      </w:r>
+      <w:r>
+        <w:rPr>
+          <w:rFonts w:ascii="Roboto" w:hAnsi="Roboto" w:cs="Calibri"/>
+          <w:color w:val="000000"/>
+        </w:rPr>
+        <w:t> : ajouter le pdf du diagramme UML lors de la génération du rapport</w:t>
       </w:r>
     </w:p>
     <w:sectPr>
-      <w:headerReference w:type="default" r:id="rId6"/>
-      <w:footerReference w:type="default" r:id="rId7"/>
+      <w:headerReference w:type="default" r:id="rId7"/>
+      <w:footerReference w:type="default" r:id="rId8"/>
       <w:pgSz w:w="11906" w:h="16838"/>
       <w:pgMar w:top="1417" w:right="1417" w:bottom="1417" w:left="1417" w:header="708" w:footer="708" w:gutter="0"/>
       <w:cols w:space="708"/>
@@ -983,6 +1392,127 @@
     </w:r>
   </w:p>
 </w:hdr>
+</file>
+
+<file path=word/numbering.xml><?xml version="1.0" encoding="utf-8"?>
+<w:numbering xmlns:wpc="http://schemas.microsoft.com/office/word/2010/wordprocessingCanvas" xmlns:cx="http://schemas.microsoft.com/office/drawing/2014/chartex" xmlns:cx1="http://schemas.microsoft.com/office/drawing/2015/9/8/chartex" xmlns:cx2="http://schemas.microsoft.com/office/drawing/2015/10/21/chartex" xmlns:cx3="http://schemas.microsoft.com/office/drawing/2016/5/9/chartex" xmlns:cx4="http://schemas.microsoft.com/office/drawing/2016/5/10/chartex" xmlns:cx5="http://schemas.microsoft.com/office/drawing/2016/5/11/chartex" xmlns:cx6="http://schemas.microsoft.com/office/drawing/2016/5/12/chartex" xmlns:cx7="http://schemas.microsoft.com/office/drawing/2016/5/13/chartex" xmlns:cx8="http://schemas.microsoft.com/office/drawing/2016/5/14/chartex" xmlns:mc="http://schemas.openxmlformats.org/markup-compatibility/2006" xmlns:aink="http://schemas.microsoft.com/office/drawing/2016/ink" xmlns:am3d="http://schemas.microsoft.com/office/drawing/2017/model3d" xmlns:o="urn:schemas-microsoft-com:office:office" xmlns:r="http://schemas.openxmlformats.org/officeDocument/2006/relationships" xmlns:m="http://schemas.openxmlformats.org/officeDocument/2006/math" xmlns:v="urn:schemas-microsoft-com:vml" xmlns:wp14="http://schemas.microsoft.com/office/word/2010/wordprocessingDrawing" xmlns:wp="http://schemas.openxmlformats.org/drawingml/2006/wordprocessingDrawing" xmlns:w10="urn:schemas-microsoft-com:office:word" xmlns:w="http://schemas.openxmlformats.org/wordprocessingml/2006/main" xmlns:w14="http://schemas.microsoft.com/office/word/2010/wordml" xmlns:w15="http://schemas.microsoft.com/office/word/2012/wordml" xmlns:w16cex="http://schemas.microsoft.com/office/word/2018/wordml/cex" xmlns:w16cid="http://schemas.microsoft.com/office/word/2016/wordml/cid" xmlns:w16="http://schemas.microsoft.com/office/word/2018/wordml" xmlns:w16sdtdh="http://schemas.microsoft.com/office/word/2020/wordml/sdtdatahash" xmlns:w16se="http://schemas.microsoft.com/office/word/2015/wordml/symex" xmlns:wpg="http://schemas.microsoft.com/office/word/2010/wordprocessingGroup" xmlns:wpi="http://schemas.microsoft.com/office/word/2010/wordprocessingInk" xmlns:wne="http://schemas.microsoft.com/office/word/2006/wordml" xmlns:wps="http://schemas.microsoft.com/office/word/2010/wordprocessingShape" mc:Ignorable="w14 w15 w16se w16cid w16 w16cex w16sdtdh wp14">
+  <w:abstractNum w:abstractNumId="0" w15:restartNumberingAfterBreak="0">
+    <w:nsid w:val="45807F85"/>
+    <w:multiLevelType w:val="hybridMultilevel"/>
+    <w:tmpl w:val="DE8C2634"/>
+    <w:lvl w:ilvl="0" w:tplc="040C0001">
+      <w:start w:val="1"/>
+      <w:numFmt w:val="bullet"/>
+      <w:lvlText w:val=""/>
+      <w:lvlJc w:val="left"/>
+      <w:pPr>
+        <w:ind w:left="1428" w:hanging="360"/>
+      </w:pPr>
+      <w:rPr>
+        <w:rFonts w:ascii="Symbol" w:hAnsi="Symbol" w:hint="default"/>
+      </w:rPr>
+    </w:lvl>
+    <w:lvl w:ilvl="1" w:tplc="040C0003" w:tentative="1">
+      <w:start w:val="1"/>
+      <w:numFmt w:val="bullet"/>
+      <w:lvlText w:val="o"/>
+      <w:lvlJc w:val="left"/>
+      <w:pPr>
+        <w:ind w:left="2148" w:hanging="360"/>
+      </w:pPr>
+      <w:rPr>
+        <w:rFonts w:ascii="Courier New" w:hAnsi="Courier New" w:cs="Courier New" w:hint="default"/>
+      </w:rPr>
+    </w:lvl>
+    <w:lvl w:ilvl="2" w:tplc="040C0005" w:tentative="1">
+      <w:start w:val="1"/>
+      <w:numFmt w:val="bullet"/>
+      <w:lvlText w:val=""/>
+      <w:lvlJc w:val="left"/>
+      <w:pPr>
+        <w:ind w:left="2868" w:hanging="360"/>
+      </w:pPr>
+      <w:rPr>
+        <w:rFonts w:ascii="Wingdings" w:hAnsi="Wingdings" w:hint="default"/>
+      </w:rPr>
+    </w:lvl>
+    <w:lvl w:ilvl="3" w:tplc="040C0001" w:tentative="1">
+      <w:start w:val="1"/>
+      <w:numFmt w:val="bullet"/>
+      <w:lvlText w:val=""/>
+      <w:lvlJc w:val="left"/>
+      <w:pPr>
+        <w:ind w:left="3588" w:hanging="360"/>
+      </w:pPr>
+      <w:rPr>
+        <w:rFonts w:ascii="Symbol" w:hAnsi="Symbol" w:hint="default"/>
+      </w:rPr>
+    </w:lvl>
+    <w:lvl w:ilvl="4" w:tplc="040C0003" w:tentative="1">
+      <w:start w:val="1"/>
+      <w:numFmt w:val="bullet"/>
+      <w:lvlText w:val="o"/>
+      <w:lvlJc w:val="left"/>
+      <w:pPr>
+        <w:ind w:left="4308" w:hanging="360"/>
+      </w:pPr>
+      <w:rPr>
+        <w:rFonts w:ascii="Courier New" w:hAnsi="Courier New" w:cs="Courier New" w:hint="default"/>
+      </w:rPr>
+    </w:lvl>
+    <w:lvl w:ilvl="5" w:tplc="040C0005" w:tentative="1">
+      <w:start w:val="1"/>
+      <w:numFmt w:val="bullet"/>
+      <w:lvlText w:val=""/>
+      <w:lvlJc w:val="left"/>
+      <w:pPr>
+        <w:ind w:left="5028" w:hanging="360"/>
+      </w:pPr>
+      <w:rPr>
+        <w:rFonts w:ascii="Wingdings" w:hAnsi="Wingdings" w:hint="default"/>
+      </w:rPr>
+    </w:lvl>
+    <w:lvl w:ilvl="6" w:tplc="040C0001" w:tentative="1">
+      <w:start w:val="1"/>
+      <w:numFmt w:val="bullet"/>
+      <w:lvlText w:val=""/>
+      <w:lvlJc w:val="left"/>
+      <w:pPr>
+        <w:ind w:left="5748" w:hanging="360"/>
+      </w:pPr>
+      <w:rPr>
+        <w:rFonts w:ascii="Symbol" w:hAnsi="Symbol" w:hint="default"/>
+      </w:rPr>
+    </w:lvl>
+    <w:lvl w:ilvl="7" w:tplc="040C0003" w:tentative="1">
+      <w:start w:val="1"/>
+      <w:numFmt w:val="bullet"/>
+      <w:lvlText w:val="o"/>
+      <w:lvlJc w:val="left"/>
+      <w:pPr>
+        <w:ind w:left="6468" w:hanging="360"/>
+      </w:pPr>
+      <w:rPr>
+        <w:rFonts w:ascii="Courier New" w:hAnsi="Courier New" w:cs="Courier New" w:hint="default"/>
+      </w:rPr>
+    </w:lvl>
+    <w:lvl w:ilvl="8" w:tplc="040C0005" w:tentative="1">
+      <w:start w:val="1"/>
+      <w:numFmt w:val="bullet"/>
+      <w:lvlText w:val=""/>
+      <w:lvlJc w:val="left"/>
+      <w:pPr>
+        <w:ind w:left="7188" w:hanging="360"/>
+      </w:pPr>
+      <w:rPr>
+        <w:rFonts w:ascii="Wingdings" w:hAnsi="Wingdings" w:hint="default"/>
+      </w:rPr>
+    </w:lvl>
+  </w:abstractNum>
+  <w:num w:numId="1">
+    <w:abstractNumId w:val="0"/>
+  </w:num>
+</w:numbering>
 </file>
 
 <file path=word/styles.xml><?xml version="1.0" encoding="utf-8"?>
@@ -1383,6 +1913,7 @@
   <w:style w:type="paragraph" w:default="1" w:styleId="Normal">
     <w:name w:val="Normal"/>
     <w:qFormat/>
+    <w:rsid w:val="00D31A91"/>
   </w:style>
   <w:style w:type="paragraph" w:styleId="Titre1">
     <w:name w:val="heading 1"/>
@@ -1498,6 +2029,17 @@
     <w:rPr>
       <w:color w:val="808080"/>
     </w:rPr>
+  </w:style>
+  <w:style w:type="paragraph" w:styleId="Paragraphedeliste">
+    <w:name w:val="List Paragraph"/>
+    <w:basedOn w:val="Normal"/>
+    <w:uiPriority w:val="34"/>
+    <w:qFormat/>
+    <w:rsid w:val="00F80CAC"/>
+    <w:pPr>
+      <w:ind w:left="720"/>
+      <w:contextualSpacing/>
+    </w:pPr>
   </w:style>
 </w:styles>
 </file>

</xml_diff>

<commit_message>
Partie sur les tests (en cours)
</commit_message>
<xml_diff>
--- a/Rapport.docx
+++ b/Rapport.docx
@@ -1180,7 +1180,21 @@
           <w:rFonts w:ascii="Roboto" w:cs="Roboto" w:eastAsia="Roboto" w:hAnsi="Roboto"/>
           <w:rtl w:val="0"/>
         </w:rPr>
-        <w:t xml:space="preserve">Concernant le gestionnaire d’évènement EventManager, ce dernier doit pouvoir gérer l’ajout et la suppression d’évènements pendant le parcours des évènements. Pour cela, nous avons quatre listes d’évènements de type </w:t>
+        <w:t xml:space="preserve">Concernant le gestionnaire d’évènement </w:t>
+      </w:r>
+      <w:r>
+        <w:rPr>
+          <w:rFonts w:ascii="Courier New" w:cs="Courier New" w:eastAsia="Courier New" w:hAnsi="Courier New"/>
+          <w:rtl w:val="0"/>
+        </w:rPr>
+        <w:t xml:space="preserve">EventManager</w:t>
+      </w:r>
+      <w:r>
+        <w:rPr>
+          <w:rFonts w:ascii="Roboto" w:cs="Roboto" w:eastAsia="Roboto" w:hAnsi="Roboto"/>
+          <w:rtl w:val="0"/>
+        </w:rPr>
+        <w:t xml:space="preserve">, ce dernier doit pouvoir gérer l’ajout et la suppression d’évènements pendant le parcours des évènements. Pour cela, nous avons quatre listes d’évènements de type </w:t>
       </w:r>
       <w:r>
         <w:rPr>
@@ -1222,7 +1236,7 @@
           <w:rFonts w:ascii="Roboto" w:cs="Roboto" w:eastAsia="Roboto" w:hAnsi="Roboto"/>
           <w:rtl w:val="0"/>
         </w:rPr>
-        <w:t xml:space="preserve">pour la liste des évènements initiaux quand on choisi de redémarrer la simulation, </w:t>
+        <w:t xml:space="preserve">pour la liste des évènements initiaux initialisée lors de la première itération et qui permet de réinitialiserla simulation, </w:t>
       </w:r>
       <w:r>
         <w:rPr>
@@ -1320,7 +1334,21 @@
           <w:rFonts w:ascii="Roboto" w:cs="Roboto" w:eastAsia="Roboto" w:hAnsi="Roboto"/>
           <w:rtl w:val="0"/>
         </w:rPr>
-        <w:t xml:space="preserve">. La méthode resta</w:t>
+        <w:t xml:space="preserve">. La méthode </w:t>
+      </w:r>
+      <w:r>
+        <w:rPr>
+          <w:rFonts w:ascii="Courier New" w:cs="Courier New" w:eastAsia="Courier New" w:hAnsi="Courier New"/>
+          <w:rtl w:val="0"/>
+        </w:rPr>
+        <w:t xml:space="preserve">restart()</w:t>
+      </w:r>
+      <w:r>
+        <w:rPr>
+          <w:rFonts w:ascii="Roboto" w:cs="Roboto" w:eastAsia="Roboto" w:hAnsi="Roboto"/>
+          <w:rtl w:val="0"/>
+        </w:rPr>
+        <w:t xml:space="preserve"> réinitialise les évènements en les remplaçant par les évènements initiaux.</w:t>
       </w:r>
     </w:p>
     <w:p>
@@ -1550,17 +1578,142 @@
     </w:p>
     <w:p>
       <w:pPr>
-        <w:ind w:left="0" w:firstLine="0"/>
-        <w:rPr>
-          <w:rFonts w:ascii="Roboto" w:cs="Roboto" w:eastAsia="Roboto" w:hAnsi="Roboto"/>
-        </w:rPr>
-      </w:pPr>
-      <w:r>
-        <w:rPr>
-          <w:rFonts w:ascii="Roboto" w:cs="Roboto" w:eastAsia="Roboto" w:hAnsi="Roboto"/>
-          <w:rtl w:val="0"/>
-        </w:rPr>
-        <w:tab/>
+        <w:ind w:left="0" w:firstLine="720"/>
+        <w:rPr>
+          <w:rFonts w:ascii="Roboto" w:cs="Roboto" w:eastAsia="Roboto" w:hAnsi="Roboto"/>
+        </w:rPr>
+      </w:pPr>
+      <w:r>
+        <w:rPr>
+          <w:rtl w:val="0"/>
+        </w:rPr>
+      </w:r>
+    </w:p>
+    <w:p>
+      <w:pPr>
+        <w:ind w:left="0" w:firstLine="720"/>
+        <w:rPr>
+          <w:rFonts w:ascii="Roboto" w:cs="Roboto" w:eastAsia="Roboto" w:hAnsi="Roboto"/>
+        </w:rPr>
+      </w:pPr>
+      <w:r>
+        <w:rPr>
+          <w:rFonts w:ascii="Roboto" w:cs="Roboto" w:eastAsia="Roboto" w:hAnsi="Roboto"/>
+          <w:rtl w:val="0"/>
+        </w:rPr>
+        <w:t xml:space="preserve">Maintenant que nous avons parler de toute la structure, comment peut-on créer une simulation ? Il suffit simplement d’initialiser un </w:t>
+      </w:r>
+      <w:r>
+        <w:rPr>
+          <w:rFonts w:ascii="Courier New" w:cs="Courier New" w:eastAsia="Courier New" w:hAnsi="Courier New"/>
+          <w:rtl w:val="0"/>
+        </w:rPr>
+        <w:t xml:space="preserve">GUISimulator</w:t>
+      </w:r>
+      <w:r>
+        <w:rPr>
+          <w:rFonts w:ascii="Roboto" w:cs="Roboto" w:eastAsia="Roboto" w:hAnsi="Roboto"/>
+          <w:rtl w:val="0"/>
+        </w:rPr>
+        <w:t xml:space="preserve">, d’initialiser un </w:t>
+      </w:r>
+      <w:r>
+        <w:rPr>
+          <w:rFonts w:ascii="Courier New" w:cs="Courier New" w:eastAsia="Courier New" w:hAnsi="Courier New"/>
+          <w:rtl w:val="0"/>
+        </w:rPr>
+        <w:t xml:space="preserve">Simulator </w:t>
+      </w:r>
+      <w:r>
+        <w:rPr>
+          <w:rFonts w:ascii="Roboto" w:cs="Roboto" w:eastAsia="Roboto" w:hAnsi="Roboto"/>
+          <w:rtl w:val="0"/>
+        </w:rPr>
+        <w:t xml:space="preserve">(choix entre </w:t>
+      </w:r>
+      <w:r>
+        <w:rPr>
+          <w:rFonts w:ascii="Courier New" w:cs="Courier New" w:eastAsia="Courier New" w:hAnsi="Courier New"/>
+          <w:rtl w:val="0"/>
+        </w:rPr>
+        <w:t xml:space="preserve">BallsSimulator</w:t>
+      </w:r>
+      <w:r>
+        <w:rPr>
+          <w:rFonts w:ascii="Roboto" w:cs="Roboto" w:eastAsia="Roboto" w:hAnsi="Roboto"/>
+          <w:rtl w:val="0"/>
+        </w:rPr>
+        <w:t xml:space="preserve">, </w:t>
+      </w:r>
+      <w:r>
+        <w:rPr>
+          <w:rFonts w:ascii="Courier New" w:cs="Courier New" w:eastAsia="Courier New" w:hAnsi="Courier New"/>
+          <w:rtl w:val="0"/>
+        </w:rPr>
+        <w:t xml:space="preserve">GridSimulator </w:t>
+      </w:r>
+      <w:r>
+        <w:rPr>
+          <w:rFonts w:ascii="Roboto" w:cs="Roboto" w:eastAsia="Roboto" w:hAnsi="Roboto"/>
+          <w:rtl w:val="0"/>
+        </w:rPr>
+        <w:t xml:space="preserve">et </w:t>
+      </w:r>
+      <w:r>
+        <w:rPr>
+          <w:rFonts w:ascii="Courier New" w:cs="Courier New" w:eastAsia="Courier New" w:hAnsi="Courier New"/>
+          <w:rtl w:val="0"/>
+        </w:rPr>
+        <w:t xml:space="preserve">BoidsSimulator</w:t>
+      </w:r>
+      <w:r>
+        <w:rPr>
+          <w:rFonts w:ascii="Roboto" w:cs="Roboto" w:eastAsia="Roboto" w:hAnsi="Roboto"/>
+          <w:rtl w:val="0"/>
+        </w:rPr>
+        <w:t xml:space="preserve">) puis d’exécuter la méthode </w:t>
+      </w:r>
+      <w:r>
+        <w:rPr>
+          <w:rFonts w:ascii="Courier New" w:cs="Courier New" w:eastAsia="Courier New" w:hAnsi="Courier New"/>
+          <w:rtl w:val="0"/>
+        </w:rPr>
+        <w:t xml:space="preserve">setSimulable </w:t>
+      </w:r>
+      <w:r>
+        <w:rPr>
+          <w:rFonts w:ascii="Roboto" w:cs="Roboto" w:eastAsia="Roboto" w:hAnsi="Roboto"/>
+          <w:rtl w:val="0"/>
+        </w:rPr>
+        <w:t xml:space="preserve">prenant en paramètre notre </w:t>
+      </w:r>
+      <w:r>
+        <w:rPr>
+          <w:rFonts w:ascii="Courier New" w:cs="Courier New" w:eastAsia="Courier New" w:hAnsi="Courier New"/>
+          <w:rtl w:val="0"/>
+        </w:rPr>
+        <w:t xml:space="preserve">Simulator </w:t>
+      </w:r>
+      <w:r>
+        <w:rPr>
+          <w:rFonts w:ascii="Roboto" w:cs="Roboto" w:eastAsia="Roboto" w:hAnsi="Roboto"/>
+          <w:rtl w:val="0"/>
+        </w:rPr>
+        <w:t xml:space="preserve">créé. Un test est disponible pour chaque jeu réalisé : TestBallsSimulator pour des balles qui rebondissent, TestGameOfLife pour le jeu de la vie, TestImmigration pour le jeu de l’immigration, TestSchelling pour le modèle de Schelling, et enfin TestBoidsSimulator pour un simulateur de Boids. Certains de ces tests sont aléatoires, et tous ont les paramètres de la simulation modifiables.</w:t>
+      </w:r>
+    </w:p>
+    <w:p>
+      <w:pPr>
+        <w:ind w:left="0" w:firstLine="720"/>
+        <w:rPr>
+          <w:rFonts w:ascii="Roboto" w:cs="Roboto" w:eastAsia="Roboto" w:hAnsi="Roboto"/>
+        </w:rPr>
+      </w:pPr>
+      <w:r>
+        <w:rPr>
+          <w:rFonts w:ascii="Roboto" w:cs="Roboto" w:eastAsia="Roboto" w:hAnsi="Roboto"/>
+          <w:rtl w:val="0"/>
+        </w:rPr>
         <w:t xml:space="preserve">[La façon dont on exécute le tout dans un test]</w:t>
       </w:r>
     </w:p>
@@ -2646,7 +2799,7 @@
 
 <file path=customXML/item1.xml><?xml version="1.0" encoding="utf-8"?>
 <go:gDocsCustomXmlDataStorage xmlns:go="http://customooxmlschemas.google.com/" xmlns:r="http://schemas.openxmlformats.org/officeDocument/2006/relationships">
-  <go:docsCustomData xmlns:go="http://customooxmlschemas.google.com/" roundtripDataSignature="AMtx7mgqzmN60njf+RS6+vEii7+ntJZLKA==">AMUW2mXA0omknQMyWsVZFlLYAk9bGqhbpvh/HmDEpf8pYwFNlsXlEWZOBoJVN7bXzT+M4H2rPq5EIRR6pVrfD2wjWpzqjZCh5JuUU7UuWDIodHvTrJCvUzg=</go:docsCustomData>
+  <go:docsCustomData xmlns:go="http://customooxmlschemas.google.com/" roundtripDataSignature="AMtx7mgqzmN60njf+RS6+vEii7+ntJZLKA==">AMUW2mWCFD2uMWi+XYhw+In8uGwvUDEJ3Q5ywqV9rV/vNnqoC5eijO5bDSDy/tbGDDdpnrDxUJIhzVbZUfohuhp6U0DHSB45M5R62lI7r1etPsKsGJ4U+5o=</go:docsCustomData>
 </go:gDocsCustomXmlDataStorage>
 </file>
 

</xml_diff>

<commit_message>
freeLodgment becomes Queue (changed in Rapport.docx and Java) + Neighbors correction
</commit_message>
<xml_diff>
--- a/Rapport.docx
+++ b/Rapport.docx
@@ -32,14 +32,7 @@
           <w:rFonts w:ascii="Roboto" w:eastAsia="Roboto" w:hAnsi="Roboto" w:cs="Roboto"/>
           <w:color w:val="000000"/>
         </w:rPr>
-        <w:t xml:space="preserve"> style fourni</w:t>
-      </w:r>
-      <w:r>
-        <w:rPr>
-          <w:rFonts w:ascii="Roboto" w:eastAsia="Roboto" w:hAnsi="Roboto" w:cs="Roboto"/>
-          <w:color w:val="000000"/>
-        </w:rPr>
-        <w:t xml:space="preserve"> par Java. Nous avons également pris le soin de commenter le code quand cela était nécessaire. Une documentation </w:t>
+        <w:t xml:space="preserve"> style fourni par Java. Nous avons également pris le soin de commenter le code quand cela était nécessaire. Une documentation </w:t>
       </w:r>
       <w:proofErr w:type="spellStart"/>
       <w:r>
@@ -85,14 +78,7 @@
           <w:rFonts w:ascii="Roboto" w:eastAsia="Roboto" w:hAnsi="Roboto" w:cs="Roboto"/>
           <w:color w:val="000000"/>
         </w:rPr>
-        <w:t xml:space="preserve">. Afin de pouvoir être interprété par le plus grand nombre </w:t>
-      </w:r>
-      <w:r>
-        <w:rPr>
-          <w:rFonts w:ascii="Roboto" w:eastAsia="Roboto" w:hAnsi="Roboto" w:cs="Roboto"/>
-          <w:color w:val="000000"/>
-        </w:rPr>
-        <w:t>de personnes, l’ensemble du programme a été écrit en anglais.  Comme demandé dans le sujet, le principe d’encapsulation est respecté afin de garantir l’intégrité des objets manipulés.</w:t>
+        <w:t>. Afin de pouvoir être interprété par le plus grand nombre de personnes, l’ensemble du programme a été écrit en anglais.  Comme demandé dans le sujet, le principe d’encapsulation est respecté afin de garantir l’intégrité des objets manipulés.</w:t>
       </w:r>
     </w:p>
     <w:p>
@@ -109,21 +95,7 @@
           <w:rFonts w:ascii="Roboto" w:eastAsia="Roboto" w:hAnsi="Roboto" w:cs="Roboto"/>
           <w:color w:val="000000"/>
         </w:rPr>
-        <w:t>Afin de structurer au mieux notre projet, nous avons réalisé un diagramm</w:t>
-      </w:r>
-      <w:r>
-        <w:rPr>
-          <w:rFonts w:ascii="Roboto" w:eastAsia="Roboto" w:hAnsi="Roboto" w:cs="Roboto"/>
-          <w:color w:val="000000"/>
-        </w:rPr>
-        <w:t>e UML représentant chacune de nos classes et les liens qui les unissent entre elles. Ce diagramme a été mis à jour tout au long de l’avancement dans le sujet. Pour une meilleure visibilité, il est consultable dans les annexes du rapport. Concernant la stru</w:t>
-      </w:r>
-      <w:r>
-        <w:rPr>
-          <w:rFonts w:ascii="Roboto" w:eastAsia="Roboto" w:hAnsi="Roboto" w:cs="Roboto"/>
-          <w:color w:val="000000"/>
-        </w:rPr>
-        <w:t xml:space="preserve">cture du code, nous avons fait en sorte de rendre ce dernier le plus générique possible. Pour cela, nous avons utilisé des interfaces, des classes abstraites ainsi que l’usage du polymorphisme lors de l’héritage. </w:t>
+        <w:t xml:space="preserve">Afin de structurer au mieux notre projet, nous avons réalisé un diagramme UML représentant chacune de nos classes et les liens qui les unissent entre elles. Ce diagramme a été mis à jour tout au long de l’avancement dans le sujet. Pour une meilleure visibilité, il est consultable dans les annexes du rapport. Concernant la structure du code, nous avons fait en sorte de rendre ce dernier le plus générique possible. Pour cela, nous avons utilisé des interfaces, des classes abstraites ainsi que l’usage du polymorphisme lors de l’héritage. </w:t>
       </w:r>
     </w:p>
     <w:p>
@@ -150,14 +122,7 @@
           <w:rFonts w:ascii="Roboto" w:eastAsia="Roboto" w:hAnsi="Roboto" w:cs="Roboto"/>
           <w:color w:val="000000"/>
         </w:rPr>
-        <w:t>Dans un premier temps, afin de gérer la p</w:t>
-      </w:r>
-      <w:r>
-        <w:rPr>
-          <w:rFonts w:ascii="Roboto" w:eastAsia="Roboto" w:hAnsi="Roboto" w:cs="Roboto"/>
-          <w:color w:val="000000"/>
-        </w:rPr>
-        <w:t xml:space="preserve">artie calculatoire de l’ensemble des jeux, nous avons créé une interface </w:t>
+        <w:t xml:space="preserve">Dans un premier temps, afin de gérer la partie calculatoire de l’ensemble des jeux, nous avons créé une interface </w:t>
       </w:r>
       <w:r>
         <w:rPr>
@@ -170,14 +135,7 @@
           <w:rFonts w:ascii="Roboto" w:eastAsia="Roboto" w:hAnsi="Roboto" w:cs="Roboto"/>
           <w:color w:val="000000"/>
         </w:rPr>
-        <w:t>avec seulement deux méthodes. Ceci afin d’encapsuler au maximum cette partie du projet pour que le simulateur puisse l’exploiter sans se soucier de son contenu. Les deux métho</w:t>
-      </w:r>
-      <w:r>
-        <w:rPr>
-          <w:rFonts w:ascii="Roboto" w:eastAsia="Roboto" w:hAnsi="Roboto" w:cs="Roboto"/>
-          <w:color w:val="000000"/>
-        </w:rPr>
-        <w:t xml:space="preserve">des présentes, </w:t>
+        <w:t xml:space="preserve">avec seulement deux méthodes. Ceci afin d’encapsuler au maximum cette partie du projet pour que le simulateur puisse l’exploiter sans se soucier de son contenu. Les deux méthodes présentes, </w:t>
       </w:r>
       <w:proofErr w:type="spellStart"/>
       <w:proofErr w:type="gramStart"/>
@@ -262,14 +220,7 @@
           <w:rFonts w:ascii="Roboto" w:eastAsia="Roboto" w:hAnsi="Roboto" w:cs="Roboto"/>
           <w:color w:val="000000"/>
         </w:rPr>
-        <w:t xml:space="preserve"> est réalisée par seulement trois classes : pour les balles, pou</w:t>
-      </w:r>
-      <w:r>
-        <w:rPr>
-          <w:rFonts w:ascii="Roboto" w:eastAsia="Roboto" w:hAnsi="Roboto" w:cs="Roboto"/>
-          <w:color w:val="000000"/>
-        </w:rPr>
-        <w:t xml:space="preserve">r les </w:t>
+        <w:t xml:space="preserve"> est réalisée par seulement trois classes : pour les balles, pour les </w:t>
       </w:r>
       <w:proofErr w:type="spellStart"/>
       <w:r>
@@ -341,14 +292,7 @@
             <w:rFonts w:ascii="Cambria Math" w:eastAsia="Cambria Math" w:hAnsi="Cambria Math" w:cs="Cambria Math"/>
             <w:color w:val="000000"/>
           </w:rPr>
-          <m:t>O</m:t>
-        </m:r>
-        <m:r>
-          <w:rPr>
-            <w:rFonts w:ascii="Cambria Math" w:eastAsia="Cambria Math" w:hAnsi="Cambria Math" w:cs="Cambria Math"/>
-            <w:color w:val="000000"/>
-          </w:rPr>
-          <m:t>(1)</m:t>
+          <m:t>O(1)</m:t>
         </m:r>
       </m:oMath>
       <w:r>
@@ -372,14 +316,7 @@
           <w:rFonts w:ascii="Roboto" w:eastAsia="Roboto" w:hAnsi="Roboto" w:cs="Roboto"/>
           <w:color w:val="000000"/>
         </w:rPr>
-        <w:t>. Enfi</w:t>
-      </w:r>
-      <w:r>
-        <w:rPr>
-          <w:rFonts w:ascii="Roboto" w:eastAsia="Roboto" w:hAnsi="Roboto" w:cs="Roboto"/>
-          <w:color w:val="000000"/>
-        </w:rPr>
-        <w:t>n, ces trois classes sont composées d’une liste d’éléments (</w:t>
+        <w:t>. Enfin, ces trois classes sont composées d’une liste d’éléments (</w:t>
       </w:r>
       <w:r>
         <w:rPr>
@@ -458,37 +395,21 @@
           <w:rFonts w:ascii="Roboto" w:eastAsia="Roboto" w:hAnsi="Roboto" w:cs="Roboto"/>
           <w:color w:val="000000"/>
         </w:rPr>
-        <w:t xml:space="preserve"> et les cellules composant la grille, nous avons fait le choix d’en faire des classes abstraites. En effet,</w:t>
-      </w:r>
-      <w:r>
-        <w:rPr>
-          <w:rFonts w:ascii="Roboto" w:eastAsia="Roboto" w:hAnsi="Roboto" w:cs="Roboto"/>
-          <w:color w:val="000000"/>
-        </w:rPr>
-        <w:t xml:space="preserve"> cela nous permet d’avoir un niveau d’abstraction modifiable selon nos besoins. Pour les cellules, nous nous sommes rapidement rendus compte qu’elles possèdent toutes la même structure </w:t>
-      </w:r>
-      <w:proofErr w:type="spellStart"/>
-      <w:r>
-        <w:rPr>
-          <w:rFonts w:ascii="Roboto" w:eastAsia="Roboto" w:hAnsi="Roboto" w:cs="Roboto"/>
-          <w:color w:val="000000"/>
-        </w:rPr>
-        <w:t>quelque</w:t>
-      </w:r>
-      <w:proofErr w:type="spellEnd"/>
-      <w:r>
-        <w:rPr>
-          <w:rFonts w:ascii="Roboto" w:eastAsia="Roboto" w:hAnsi="Roboto" w:cs="Roboto"/>
-          <w:color w:val="000000"/>
-        </w:rPr>
-        <w:t xml:space="preserve"> soit le jeu, c’est-à-dire : des coordonnées et un état. La seul</w:t>
-      </w:r>
-      <w:r>
-        <w:rPr>
-          <w:rFonts w:ascii="Roboto" w:eastAsia="Roboto" w:hAnsi="Roboto" w:cs="Roboto"/>
-          <w:color w:val="000000"/>
-        </w:rPr>
-        <w:t xml:space="preserve">e différence entre les jeux de grille est le comportement de la cellule à l’état suivant. C’est donc la méthode </w:t>
+        <w:t xml:space="preserve"> et les cellules composant la grille, nous avons fait le choix d’en faire des classes abstraites. En effet, cela nous permet d’avoir un niveau d’abstraction modifiable selon nos besoins. Pour les cellules, nous nous sommes rapidement rendus compte qu’elles possèdent toutes la même structure </w:t>
+      </w:r>
+      <w:r>
+        <w:rPr>
+          <w:rFonts w:ascii="Roboto" w:eastAsia="Roboto" w:hAnsi="Roboto" w:cs="Roboto"/>
+          <w:color w:val="000000"/>
+        </w:rPr>
+        <w:t>quel que</w:t>
+      </w:r>
+      <w:r>
+        <w:rPr>
+          <w:rFonts w:ascii="Roboto" w:eastAsia="Roboto" w:hAnsi="Roboto" w:cs="Roboto"/>
+          <w:color w:val="000000"/>
+        </w:rPr>
+        <w:t xml:space="preserve"> soit le jeu, c’est-à-dire : des coordonnées et un état. La seule différence entre les jeux de grille est le comportement de la cellule à l’état suivant. C’est donc la méthode </w:t>
       </w:r>
       <w:proofErr w:type="spellStart"/>
       <w:proofErr w:type="gramStart"/>
@@ -520,14 +441,7 @@
           <w:rFonts w:ascii="Roboto" w:eastAsia="Roboto" w:hAnsi="Roboto" w:cs="Roboto"/>
           <w:color w:val="000000"/>
         </w:rPr>
-        <w:t xml:space="preserve"> qui est spécifique pour chacun des jeux. Nous avons donc décidé de mettre en place le polymorphisme afin de gérer au mieux les cellu</w:t>
-      </w:r>
-      <w:r>
-        <w:rPr>
-          <w:rFonts w:ascii="Roboto" w:eastAsia="Roboto" w:hAnsi="Roboto" w:cs="Roboto"/>
-          <w:color w:val="000000"/>
-        </w:rPr>
-        <w:t xml:space="preserve">les. Pour cela, la grille gérant le jeu ne manipule que des objets de type </w:t>
+        <w:t xml:space="preserve"> qui est spécifique pour chacun des jeux. Nous avons donc décidé de mettre en place le polymorphisme afin de gérer au mieux les cellules. Pour cela, la grille gérant le jeu ne manipule que des objets de type </w:t>
       </w:r>
       <w:proofErr w:type="spellStart"/>
       <w:r>
@@ -559,24 +473,15 @@
           <w:rFonts w:ascii="Roboto" w:eastAsia="Roboto" w:hAnsi="Roboto" w:cs="Roboto"/>
           <w:color w:val="000000"/>
         </w:rPr>
-        <w:t xml:space="preserve"> pour chacun des jeux : jeu de la vie, jeu de l’immigration et modèle de Schelling. Ai</w:t>
-      </w:r>
-      <w:r>
-        <w:rPr>
-          <w:rFonts w:ascii="Roboto" w:eastAsia="Roboto" w:hAnsi="Roboto" w:cs="Roboto"/>
-          <w:color w:val="000000"/>
-        </w:rPr>
-        <w:t xml:space="preserve">nsi, de </w:t>
-      </w:r>
-      <w:proofErr w:type="spellStart"/>
-      <w:r>
-        <w:rPr>
-          <w:rFonts w:ascii="Roboto" w:eastAsia="Roboto" w:hAnsi="Roboto" w:cs="Roboto"/>
-          <w:color w:val="000000"/>
-        </w:rPr>
-        <w:t>part</w:t>
-      </w:r>
-      <w:proofErr w:type="spellEnd"/>
+        <w:t xml:space="preserve"> pour chacun des jeux : jeu de la vie, jeu de l’immigration et modèle de Schelling. Ainsi, de </w:t>
+      </w:r>
+      <w:r>
+        <w:rPr>
+          <w:rFonts w:ascii="Roboto" w:eastAsia="Roboto" w:hAnsi="Roboto" w:cs="Roboto"/>
+          <w:color w:val="000000"/>
+        </w:rPr>
+        <w:t>par</w:t>
+      </w:r>
       <w:r>
         <w:rPr>
           <w:rFonts w:ascii="Roboto" w:eastAsia="Roboto" w:hAnsi="Roboto" w:cs="Roboto"/>
@@ -639,14 +544,7 @@
             <w:rFonts w:ascii="Cambria Math" w:eastAsia="Cambria Math" w:hAnsi="Cambria Math" w:cs="Cambria Math"/>
             <w:color w:val="000000"/>
           </w:rPr>
-          <m:t>t</m:t>
-        </m:r>
-        <m:r>
-          <w:rPr>
-            <w:rFonts w:ascii="Cambria Math" w:eastAsia="Cambria Math" w:hAnsi="Cambria Math" w:cs="Cambria Math"/>
-            <w:color w:val="000000"/>
-          </w:rPr>
-          <m:t>+1</m:t>
+          <m:t>t+1</m:t>
         </m:r>
       </m:oMath>
       <w:r>
@@ -654,14 +552,7 @@
           <w:rFonts w:ascii="Roboto" w:eastAsia="Roboto" w:hAnsi="Roboto" w:cs="Roboto"/>
           <w:color w:val="000000"/>
         </w:rPr>
-        <w:t xml:space="preserve"> </w:t>
-      </w:r>
-      <w:r>
-        <w:rPr>
-          <w:rFonts w:ascii="Roboto" w:eastAsia="Roboto" w:hAnsi="Roboto" w:cs="Roboto"/>
-          <w:color w:val="000000"/>
-        </w:rPr>
-        <w:t xml:space="preserve">dépend de l’état des cellules à l’étape </w:t>
+        <w:t xml:space="preserve"> dépend de l’état des cellules à l’étape </w:t>
       </w:r>
       <m:oMath>
         <m:r>
@@ -709,14 +600,7 @@
           <w:rFonts w:ascii="Roboto" w:eastAsia="Roboto" w:hAnsi="Roboto" w:cs="Roboto"/>
           <w:color w:val="000000"/>
         </w:rPr>
-        <w:t xml:space="preserve"> de la grille, les futurs états des cellules sont récupérés dans un premier temps. Dans une logique d’optimisation logicielle, nous avons fait en sorte que seules les cellules modifiées soie</w:t>
-      </w:r>
-      <w:r>
-        <w:rPr>
-          <w:rFonts w:ascii="Roboto" w:eastAsia="Roboto" w:hAnsi="Roboto" w:cs="Roboto"/>
-          <w:color w:val="000000"/>
-        </w:rPr>
-        <w:t xml:space="preserve">nt mises à jour. Ceci est particulièrement utile dans le cas du modèle de Schelling où deux cellules peuvent avoir un changement d’état au même moment : l’une </w:t>
+        <w:t xml:space="preserve"> de la grille, les futurs états des cellules sont récupérés dans un premier temps. Dans une logique d’optimisation logicielle, nous avons fait en sorte que seules les cellules modifiées soient mises à jour. Ceci est particulièrement utile dans le cas du modèle de Schelling où deux cellules peuvent avoir un changement d’état au même moment : l’une </w:t>
       </w:r>
       <w:r>
         <w:rPr>
@@ -724,21 +608,7 @@
           <w:color w:val="000000"/>
         </w:rPr>
         <w:lastRenderedPageBreak/>
-        <w:t>devient vacante tandis que l’autre devient habitée.  À l’issue de l’ensemble des calculs pour cha</w:t>
-      </w:r>
-      <w:r>
-        <w:rPr>
-          <w:rFonts w:ascii="Roboto" w:eastAsia="Roboto" w:hAnsi="Roboto" w:cs="Roboto"/>
-          <w:color w:val="000000"/>
-        </w:rPr>
-        <w:t>cune des cellules, les nouveaux états sont appliqués sur les cellules. Concernant, les algorithmes de calculs d’états suivant pour une cellule donnée, il sera laissé au lecteur de ce rapport la compréhension de ceux-ci directement dans le code, commenté au</w:t>
-      </w:r>
-      <w:r>
-        <w:rPr>
-          <w:rFonts w:ascii="Roboto" w:eastAsia="Roboto" w:hAnsi="Roboto" w:cs="Roboto"/>
-          <w:color w:val="000000"/>
-        </w:rPr>
-        <w:t xml:space="preserve"> préalable.</w:t>
+        <w:t>devient vacante tandis que l’autre devient habitée.  À l’issue de l’ensemble des calculs pour chacune des cellules, les nouveaux états sont appliqués sur les cellules. Concernant, les algorithmes de calculs d’états suivant pour une cellule donnée, il sera laissé au lecteur de ce rapport la compréhension de ceux-ci directement dans le code, commenté au préalable.</w:t>
       </w:r>
     </w:p>
     <w:p>
@@ -771,60 +641,109 @@
           <w:rFonts w:ascii="Roboto" w:eastAsia="Roboto" w:hAnsi="Roboto" w:cs="Roboto"/>
           <w:color w:val="000000"/>
         </w:rPr>
-        <w:t xml:space="preserve"> utilisée pour les cellules du modèle de Schelling, quelques explications d’implémentation sont nécessaires. Afin de gérer les logements vacants, nous avons décidé de stocker ceux-ci de façon statique dans la c</w:t>
-      </w:r>
-      <w:r>
-        <w:rPr>
-          <w:rFonts w:ascii="Roboto" w:eastAsia="Roboto" w:hAnsi="Roboto" w:cs="Roboto"/>
-          <w:color w:val="000000"/>
-        </w:rPr>
-        <w:t xml:space="preserve">lasse. Ainsi, lors d’une même étape dans le jeu, chacune des cellules modifie ou non cette liste et il ne peut y avoir de conflits d’utilisation d’un même logement vacant par exemple. Nous avons choisi d’utiliser un </w:t>
-      </w:r>
-      <w:proofErr w:type="spellStart"/>
-      <w:r>
-        <w:rPr>
-          <w:rFonts w:ascii="Courier New" w:eastAsia="Courier New" w:hAnsi="Courier New" w:cs="Courier New"/>
-          <w:color w:val="000000"/>
-        </w:rPr>
-        <w:t>ArrayList</w:t>
-      </w:r>
-      <w:proofErr w:type="spellEnd"/>
-      <w:r>
-        <w:rPr>
-          <w:rFonts w:ascii="Roboto" w:eastAsia="Roboto" w:hAnsi="Roboto" w:cs="Roboto"/>
-          <w:color w:val="000000"/>
-        </w:rPr>
-        <w:t xml:space="preserve"> ayant pour éléments uniquement</w:t>
-      </w:r>
-      <w:r>
-        <w:rPr>
-          <w:rFonts w:ascii="Roboto" w:eastAsia="Roboto" w:hAnsi="Roboto" w:cs="Roboto"/>
-          <w:color w:val="000000"/>
-        </w:rPr>
-        <w:t xml:space="preserve"> des tableaux unidimensionnels représentant les coordonnées de la cellule. En effet, cette liste étant statique, nous avons fait le choix de ne pas directement mettre les cellules au sein de la structure afin que l’utilisateur ne puisse pas les modifier ma</w:t>
-      </w:r>
-      <w:r>
-        <w:rPr>
-          <w:rFonts w:ascii="Roboto" w:eastAsia="Roboto" w:hAnsi="Roboto" w:cs="Roboto"/>
-          <w:color w:val="000000"/>
-        </w:rPr>
-        <w:t xml:space="preserve">nuellement. La structure de données </w:t>
-      </w:r>
-      <w:proofErr w:type="spellStart"/>
-      <w:r>
-        <w:rPr>
-          <w:rFonts w:ascii="Courier New" w:eastAsia="Courier New" w:hAnsi="Courier New" w:cs="Courier New"/>
-          <w:color w:val="000000"/>
-        </w:rPr>
-        <w:t>ArrayList</w:t>
-      </w:r>
-      <w:proofErr w:type="spellEnd"/>
-      <w:r>
-        <w:rPr>
-          <w:rFonts w:ascii="Roboto" w:eastAsia="Roboto" w:hAnsi="Roboto" w:cs="Roboto"/>
-          <w:color w:val="000000"/>
-        </w:rPr>
-        <w:t xml:space="preserve">, nous est apparue comme la plus efficace pour gérer la liste des logements vacants. Le coût d’accès à une donnée est en </w:t>
+        <w:t xml:space="preserve"> utilisée pour les cellules du modèle de Schelling, quelques explications d’implémentation sont nécessaires. Afin de gérer les logements vacants, nous avons décidé de stocker ceux-ci de façon statique dans la classe. Ainsi, lors d’une même étape dans le jeu, chacune des cellules modifie ou non cette liste et il ne peut y avoir de conflits d’utilisation d’un même logement vacant par exemple. Nous avons choisi d’utiliser un</w:t>
+      </w:r>
+      <w:r>
+        <w:rPr>
+          <w:rFonts w:ascii="Roboto" w:eastAsia="Roboto" w:hAnsi="Roboto" w:cs="Roboto"/>
+          <w:color w:val="000000"/>
+        </w:rPr>
+        <w:t>e</w:t>
+      </w:r>
+      <w:r>
+        <w:rPr>
+          <w:rFonts w:ascii="Roboto" w:eastAsia="Roboto" w:hAnsi="Roboto" w:cs="Roboto"/>
+          <w:color w:val="000000"/>
+        </w:rPr>
+        <w:t xml:space="preserve"> </w:t>
+      </w:r>
+      <w:r>
+        <w:rPr>
+          <w:rFonts w:ascii="Courier New" w:eastAsia="Courier New" w:hAnsi="Courier New" w:cs="Courier New"/>
+          <w:color w:val="000000"/>
+        </w:rPr>
+        <w:t>Queue</w:t>
+      </w:r>
+      <w:r>
+        <w:rPr>
+          <w:rFonts w:ascii="Roboto" w:eastAsia="Roboto" w:hAnsi="Roboto" w:cs="Roboto"/>
+          <w:color w:val="000000"/>
+        </w:rPr>
+        <w:t xml:space="preserve"> ayant pour éléments uniquement des tableaux unidimensionnels représentant les coordonnées de la cellule. En effet, cette liste</w:t>
+      </w:r>
+      <w:r>
+        <w:rPr>
+          <w:rFonts w:ascii="Roboto" w:eastAsia="Roboto" w:hAnsi="Roboto" w:cs="Roboto"/>
+          <w:color w:val="000000"/>
+        </w:rPr>
+        <w:t xml:space="preserve"> chaînée</w:t>
+      </w:r>
+      <w:r>
+        <w:rPr>
+          <w:rFonts w:ascii="Roboto" w:eastAsia="Roboto" w:hAnsi="Roboto" w:cs="Roboto"/>
+          <w:color w:val="000000"/>
+        </w:rPr>
+        <w:t xml:space="preserve"> étant statique, nous avons fait le choix de ne pas directement mettre les cellules au sein de la structure afin que l’utilisateur ne puisse pas les modifier manuellement. La structure de données </w:t>
+      </w:r>
+      <w:r>
+        <w:rPr>
+          <w:rFonts w:ascii="Courier New" w:eastAsia="Courier New" w:hAnsi="Courier New" w:cs="Courier New"/>
+          <w:color w:val="000000"/>
+        </w:rPr>
+        <w:t>Queue</w:t>
+      </w:r>
+      <w:r>
+        <w:rPr>
+          <w:rFonts w:ascii="Roboto" w:eastAsia="Roboto" w:hAnsi="Roboto" w:cs="Roboto"/>
+          <w:color w:val="000000"/>
+        </w:rPr>
+        <w:t xml:space="preserve"> nous est apparue comme la plus efficace pour gérer la liste des logements vacants. </w:t>
+      </w:r>
+      <w:r>
+        <w:rPr>
+          <w:rFonts w:ascii="Roboto" w:eastAsia="Roboto" w:hAnsi="Roboto" w:cs="Roboto"/>
+          <w:color w:val="000000"/>
+        </w:rPr>
+        <w:t xml:space="preserve">La fonction </w:t>
+      </w:r>
+      <w:proofErr w:type="spellStart"/>
+      <w:proofErr w:type="gramStart"/>
+      <w:r>
+        <w:rPr>
+          <w:rFonts w:ascii="Courier New" w:eastAsia="Roboto" w:hAnsi="Courier New" w:cs="Courier New"/>
+          <w:color w:val="000000"/>
+        </w:rPr>
+        <w:t>remove</w:t>
+      </w:r>
+      <w:proofErr w:type="spellEnd"/>
+      <w:r>
+        <w:rPr>
+          <w:rFonts w:ascii="Courier New" w:eastAsia="Roboto" w:hAnsi="Courier New" w:cs="Courier New"/>
+          <w:color w:val="000000"/>
+        </w:rPr>
+        <w:t>(</w:t>
+      </w:r>
+      <w:proofErr w:type="gramEnd"/>
+      <w:r>
+        <w:rPr>
+          <w:rFonts w:ascii="Courier New" w:eastAsia="Roboto" w:hAnsi="Courier New" w:cs="Courier New"/>
+          <w:color w:val="000000"/>
+        </w:rPr>
+        <w:t>)</w:t>
+      </w:r>
+      <w:r>
+        <w:rPr>
+          <w:rFonts w:ascii="Roboto" w:eastAsia="Roboto" w:hAnsi="Roboto" w:cs="Roboto"/>
+          <w:color w:val="000000"/>
+        </w:rPr>
+        <w:t xml:space="preserve"> permet de supprimer tout en récupérant la tête de la liste </w:t>
+      </w:r>
+      <w:r>
+        <w:rPr>
+          <w:rFonts w:ascii="Roboto" w:eastAsia="Roboto" w:hAnsi="Roboto" w:cs="Roboto"/>
+          <w:color w:val="000000"/>
+        </w:rPr>
+        <w:t xml:space="preserve">en </w:t>
       </w:r>
       <m:oMath>
         <m:r>
@@ -832,14 +751,7 @@
             <w:rFonts w:ascii="Cambria Math" w:eastAsia="Cambria Math" w:hAnsi="Cambria Math" w:cs="Cambria Math"/>
             <w:color w:val="000000"/>
           </w:rPr>
-          <m:t>O</m:t>
-        </m:r>
-        <m:r>
-          <w:rPr>
-            <w:rFonts w:ascii="Cambria Math" w:eastAsia="Cambria Math" w:hAnsi="Cambria Math" w:cs="Cambria Math"/>
-            <w:color w:val="000000"/>
-          </w:rPr>
-          <m:t>(1)</m:t>
+          <m:t>O(1)</m:t>
         </m:r>
       </m:oMath>
       <w:r>
@@ -847,44 +759,56 @@
           <w:rFonts w:ascii="Roboto" w:eastAsia="Roboto" w:hAnsi="Roboto" w:cs="Roboto"/>
           <w:color w:val="000000"/>
         </w:rPr>
-        <w:t xml:space="preserve"> et l’insertion en queue possède une complexité similaire. De plus, la classe </w:t>
-      </w:r>
-      <w:proofErr w:type="spellStart"/>
-      <w:r>
-        <w:rPr>
-          <w:rFonts w:ascii="Courier New" w:eastAsia="Courier New" w:hAnsi="Courier New" w:cs="Courier New"/>
-          <w:color w:val="000000"/>
-        </w:rPr>
-        <w:t>ArrayLi</w:t>
-      </w:r>
-      <w:r>
-        <w:rPr>
-          <w:rFonts w:ascii="Courier New" w:eastAsia="Courier New" w:hAnsi="Courier New" w:cs="Courier New"/>
-          <w:color w:val="000000"/>
-        </w:rPr>
-        <w:t>st</w:t>
-      </w:r>
-      <w:proofErr w:type="spellEnd"/>
-      <w:r>
-        <w:rPr>
-          <w:rFonts w:ascii="Roboto" w:eastAsia="Roboto" w:hAnsi="Roboto" w:cs="Roboto"/>
-          <w:color w:val="000000"/>
-        </w:rPr>
-        <w:t xml:space="preserve"> dispose, depuis Java 8, d’un prédicat permettant de faire une suppression conditionnelle sur tous les éléments de la liste. Ainsi, lorsqu’une cellule passe d’un état vacant à un état habité, ce prédicat est utilisé pour supprimer cette dernière de la li</w:t>
-      </w:r>
-      <w:r>
-        <w:rPr>
-          <w:rFonts w:ascii="Roboto" w:eastAsia="Roboto" w:hAnsi="Roboto" w:cs="Roboto"/>
-          <w:color w:val="000000"/>
-        </w:rPr>
-        <w:t>ste des logements vacants. Enfin pour la gestion des couleurs des logements habités, nous avons attribué à chaque couleur un état différent. Ainsi, toutes les couleurs sont générées aléatoirement et stockées dans une liste statique aux indices correspondan</w:t>
-      </w:r>
-      <w:r>
-        <w:rPr>
-          <w:rFonts w:ascii="Roboto" w:eastAsia="Roboto" w:hAnsi="Roboto" w:cs="Roboto"/>
-          <w:color w:val="000000"/>
-        </w:rPr>
-        <w:t>t au numéro de l’état.</w:t>
+        <w:t xml:space="preserve"> et l’insertion en queue possède une complexité </w:t>
+      </w:r>
+      <w:r>
+        <w:rPr>
+          <w:rFonts w:ascii="Roboto" w:eastAsia="Roboto" w:hAnsi="Roboto" w:cs="Roboto"/>
+          <w:color w:val="000000"/>
+        </w:rPr>
+        <w:t>équivalente</w:t>
+      </w:r>
+      <w:r>
+        <w:rPr>
+          <w:rFonts w:ascii="Roboto" w:eastAsia="Roboto" w:hAnsi="Roboto" w:cs="Roboto"/>
+          <w:color w:val="000000"/>
+        </w:rPr>
+        <w:t xml:space="preserve">. De plus, la classe </w:t>
+      </w:r>
+      <w:r>
+        <w:rPr>
+          <w:rFonts w:ascii="Courier New" w:eastAsia="Courier New" w:hAnsi="Courier New" w:cs="Courier New"/>
+          <w:color w:val="000000"/>
+        </w:rPr>
+        <w:t>Queue</w:t>
+      </w:r>
+      <w:r>
+        <w:rPr>
+          <w:rFonts w:ascii="Roboto" w:eastAsia="Roboto" w:hAnsi="Roboto" w:cs="Roboto"/>
+          <w:color w:val="000000"/>
+        </w:rPr>
+        <w:t xml:space="preserve"> </w:t>
+      </w:r>
+      <w:r>
+        <w:rPr>
+          <w:rFonts w:ascii="Roboto" w:eastAsia="Roboto" w:hAnsi="Roboto" w:cs="Roboto"/>
+          <w:color w:val="000000"/>
+        </w:rPr>
+        <w:t>dispose, depuis Java 8, d’un prédicat permettant de faire une suppression conditionnelle sur tous les éléments de la liste</w:t>
+      </w:r>
+      <w:r>
+        <w:rPr>
+          <w:rFonts w:ascii="Roboto" w:eastAsia="Roboto" w:hAnsi="Roboto" w:cs="Roboto"/>
+          <w:color w:val="000000"/>
+        </w:rPr>
+        <w:t xml:space="preserve"> chaînée</w:t>
+      </w:r>
+      <w:r>
+        <w:rPr>
+          <w:rFonts w:ascii="Roboto" w:eastAsia="Roboto" w:hAnsi="Roboto" w:cs="Roboto"/>
+          <w:color w:val="000000"/>
+        </w:rPr>
+        <w:t>. Ainsi, lorsqu’une cellule passe d’un état vacant à un état habité, ce prédicat est utilisé pour supprimer cette dernière de la liste des logements vacants. Enfin pour la gestion des couleurs des logements habités, nous avons attribué à chaque couleur un état différent. Ainsi, toutes les couleurs sont générées aléatoirement et stockées dans une liste statique aux indices correspondant au numéro de l’état.</w:t>
       </w:r>
     </w:p>
     <w:p>
@@ -933,14 +857,7 @@
           <w:rFonts w:ascii="Roboto" w:eastAsia="Roboto" w:hAnsi="Roboto" w:cs="Roboto"/>
           <w:color w:val="000000"/>
         </w:rPr>
-        <w:t xml:space="preserve"> permettant de les manipuler aisément. Cet</w:t>
-      </w:r>
-      <w:r>
-        <w:rPr>
-          <w:rFonts w:ascii="Roboto" w:eastAsia="Roboto" w:hAnsi="Roboto" w:cs="Roboto"/>
-          <w:color w:val="000000"/>
-        </w:rPr>
-        <w:t xml:space="preserve">te classe permet de réaliser différentes opérations arithmétiques sur les vecteurs. </w:t>
+        <w:t xml:space="preserve"> permettant de les manipuler aisément. Cette classe permet de réaliser différentes opérations arithmétiques sur les vecteurs. </w:t>
       </w:r>
     </w:p>
     <w:p>
@@ -973,14 +890,7 @@
           <w:rFonts w:ascii="Roboto" w:eastAsia="Roboto" w:hAnsi="Roboto" w:cs="Roboto"/>
           <w:color w:val="000000"/>
         </w:rPr>
-        <w:t xml:space="preserve"> se déplacent dans le plan. Nous avons donc dû créer une nouvelle classe réalis</w:t>
-      </w:r>
-      <w:r>
-        <w:rPr>
-          <w:rFonts w:ascii="Roboto" w:eastAsia="Roboto" w:hAnsi="Roboto" w:cs="Roboto"/>
-          <w:color w:val="000000"/>
-        </w:rPr>
-        <w:t xml:space="preserve">ant l’interface backend afin de gérer l’ensemble des </w:t>
+        <w:t xml:space="preserve"> se déplacent dans le plan. Nous avons donc dû créer une nouvelle classe réalisant l’interface backend afin de gérer l’ensemble des </w:t>
       </w:r>
       <w:proofErr w:type="spellStart"/>
       <w:r>
@@ -1012,14 +922,7 @@
           <w:rFonts w:ascii="Roboto" w:eastAsia="Roboto" w:hAnsi="Roboto" w:cs="Roboto"/>
           <w:color w:val="000000"/>
         </w:rPr>
-        <w:t xml:space="preserve"> permettant d’appliquer des règles communes à tous </w:t>
-      </w:r>
-      <w:r>
-        <w:rPr>
-          <w:rFonts w:ascii="Roboto" w:eastAsia="Roboto" w:hAnsi="Roboto" w:cs="Roboto"/>
-          <w:color w:val="000000"/>
-        </w:rPr>
-        <w:t xml:space="preserve">les </w:t>
+        <w:t xml:space="preserve"> permettant d’appliquer des règles communes à tous les </w:t>
       </w:r>
       <w:proofErr w:type="spellStart"/>
       <w:r>
@@ -1111,14 +1014,7 @@
           <w:rFonts w:ascii="Roboto" w:eastAsia="Roboto" w:hAnsi="Roboto" w:cs="Roboto"/>
           <w:color w:val="000000"/>
         </w:rPr>
-        <w:t xml:space="preserve"> doit res</w:t>
-      </w:r>
-      <w:r>
-        <w:rPr>
-          <w:rFonts w:ascii="Roboto" w:eastAsia="Roboto" w:hAnsi="Roboto" w:cs="Roboto"/>
-          <w:color w:val="000000"/>
-        </w:rPr>
-        <w:t>ter au sein-même de la zone graphique et doit rebondir sur le mur.</w:t>
+        <w:t xml:space="preserve"> doit rester au sein-même de la zone graphique et doit rebondir sur le mur.</w:t>
       </w:r>
     </w:p>
     <w:p>
@@ -1222,14 +1118,7 @@
           <w:rFonts w:ascii="Roboto" w:eastAsia="Roboto" w:hAnsi="Roboto" w:cs="Roboto"/>
           <w:color w:val="000000"/>
         </w:rPr>
-        <w:t>Comme précédemment, pour chacune d</w:t>
-      </w:r>
-      <w:r>
-        <w:rPr>
-          <w:rFonts w:ascii="Roboto" w:eastAsia="Roboto" w:hAnsi="Roboto" w:cs="Roboto"/>
-          <w:color w:val="000000"/>
-        </w:rPr>
-        <w:t xml:space="preserve">es règles appliquées sur les </w:t>
+        <w:t xml:space="preserve">Comme précédemment, pour chacune des règles appliquées sur les </w:t>
       </w:r>
       <w:proofErr w:type="spellStart"/>
       <w:r>
@@ -1245,14 +1134,7 @@
           <w:rFonts w:ascii="Roboto" w:eastAsia="Roboto" w:hAnsi="Roboto" w:cs="Roboto"/>
           <w:color w:val="000000"/>
         </w:rPr>
-        <w:t>, il sera laissé au lecteur de ce rapport la compréhension de celles-ci directement dans le code, commenté au préalable. La partie sur les évènements sera détaillée dans la suite du rapport. Néanmoins, il convient d’expliq</w:t>
-      </w:r>
-      <w:r>
-        <w:rPr>
-          <w:rFonts w:ascii="Roboto" w:eastAsia="Roboto" w:hAnsi="Roboto" w:cs="Roboto"/>
-          <w:color w:val="000000"/>
-        </w:rPr>
-        <w:t xml:space="preserve">uer le choix de l’attribut </w:t>
+        <w:t xml:space="preserve">, il sera laissé au lecteur de ce rapport la compréhension de celles-ci directement dans le code, commenté au préalable. La partie sur les évènements sera détaillée dans la suite du rapport. Néanmoins, il convient d’expliquer le choix de l’attribut </w:t>
       </w:r>
       <w:proofErr w:type="spellStart"/>
       <w:r>
@@ -1284,14 +1166,7 @@
           <w:rFonts w:ascii="Roboto" w:eastAsia="Roboto" w:hAnsi="Roboto" w:cs="Roboto"/>
           <w:color w:val="000000"/>
         </w:rPr>
-        <w:t xml:space="preserve"> possède un pas de temps spécifique. Afin que le système de gestion des évènements puisse connaître ce pas de temps, il est nécessaire de lui communiquer sa valeur pour un typ</w:t>
-      </w:r>
-      <w:r>
-        <w:rPr>
-          <w:rFonts w:ascii="Roboto" w:eastAsia="Roboto" w:hAnsi="Roboto" w:cs="Roboto"/>
-          <w:color w:val="000000"/>
-        </w:rPr>
-        <w:t xml:space="preserve">e donné. Pour implémenter cela, nous avons donc utilisé une </w:t>
+        <w:t xml:space="preserve"> possède un pas de temps spécifique. Afin que le système de gestion des évènements puisse connaître ce pas de temps, il est nécessaire de lui communiquer sa valeur pour un type donné. Pour implémenter cela, nous avons donc utilisé une </w:t>
       </w:r>
       <w:proofErr w:type="spellStart"/>
       <w:r>
@@ -1355,14 +1230,7 @@
           <w:rFonts w:ascii="Roboto" w:eastAsia="Roboto" w:hAnsi="Roboto" w:cs="Roboto"/>
           <w:color w:val="000000"/>
         </w:rPr>
-        <w:t xml:space="preserve"> contient une liste exhaustive des </w:t>
-      </w:r>
-      <w:r>
-        <w:rPr>
-          <w:rFonts w:ascii="Roboto" w:eastAsia="Roboto" w:hAnsi="Roboto" w:cs="Roboto"/>
-          <w:color w:val="000000"/>
-        </w:rPr>
-        <w:t xml:space="preserve">types de </w:t>
+        <w:t xml:space="preserve"> contient une liste exhaustive des types de </w:t>
       </w:r>
       <w:proofErr w:type="spellStart"/>
       <w:r>
@@ -1425,13 +1293,7 @@
         <w:rPr>
           <w:rFonts w:ascii="Roboto" w:eastAsia="Roboto" w:hAnsi="Roboto" w:cs="Roboto"/>
         </w:rPr>
-        <w:t xml:space="preserve">Parlons désormais de la partie graphique qui </w:t>
-      </w:r>
-      <w:r>
-        <w:rPr>
-          <w:rFonts w:ascii="Roboto" w:eastAsia="Roboto" w:hAnsi="Roboto" w:cs="Roboto"/>
-        </w:rPr>
-        <w:t xml:space="preserve">gère l’affichage de l’ensemble des jeux. Toujours dans un principe d’encapsulation, nous avons choisi de créer une classe abstraite </w:t>
+        <w:t xml:space="preserve">Parlons désormais de la partie graphique qui gère l’affichage de l’ensemble des jeux. Toujours dans un principe d’encapsulation, nous avons choisi de créer une classe abstraite </w:t>
       </w:r>
       <w:r>
         <w:rPr>
@@ -1499,13 +1361,7 @@
         <w:rPr>
           <w:rFonts w:ascii="Roboto" w:eastAsia="Roboto" w:hAnsi="Roboto" w:cs="Roboto"/>
         </w:rPr>
-        <w:t xml:space="preserve"> de l’interface réalisée, elle</w:t>
-      </w:r>
-      <w:r>
-        <w:rPr>
-          <w:rFonts w:ascii="Roboto" w:eastAsia="Roboto" w:hAnsi="Roboto" w:cs="Roboto"/>
-        </w:rPr>
-        <w:t xml:space="preserve"> déclare la méthode de dessin principale </w:t>
+        <w:t xml:space="preserve"> de l’interface réalisée, elle déclare la méthode de dessin principale </w:t>
       </w:r>
       <w:proofErr w:type="spellStart"/>
       <w:r>
@@ -1672,13 +1528,7 @@
         <w:rPr>
           <w:rFonts w:ascii="Roboto" w:eastAsia="Roboto" w:hAnsi="Roboto" w:cs="Roboto"/>
         </w:rPr>
-        <w:t>, les évènements princ</w:t>
-      </w:r>
-      <w:r>
-        <w:rPr>
-          <w:rFonts w:ascii="Roboto" w:eastAsia="Roboto" w:hAnsi="Roboto" w:cs="Roboto"/>
-        </w:rPr>
-        <w:t xml:space="preserve">ipaux (on en reparlera plus bas) et définir la méthode </w:t>
+        <w:t xml:space="preserve">, les évènements principaux (on en reparlera plus bas) et définir la méthode </w:t>
       </w:r>
       <w:proofErr w:type="spellStart"/>
       <w:proofErr w:type="gramStart"/>
@@ -1840,13 +1690,7 @@
         <w:rPr>
           <w:rFonts w:ascii="Roboto" w:eastAsia="Roboto" w:hAnsi="Roboto" w:cs="Roboto"/>
         </w:rPr>
-        <w:t>, permet de dessiner un triangle isocèle par la m</w:t>
-      </w:r>
-      <w:r>
-        <w:rPr>
-          <w:rFonts w:ascii="Roboto" w:eastAsia="Roboto" w:hAnsi="Roboto" w:cs="Roboto"/>
-        </w:rPr>
-        <w:t xml:space="preserve">éthode </w:t>
+        <w:t xml:space="preserve">, permet de dessiner un triangle isocèle par la méthode </w:t>
       </w:r>
       <w:proofErr w:type="spellStart"/>
       <w:proofErr w:type="gramStart"/>
@@ -1902,13 +1746,7 @@
         <w:rPr>
           <w:rFonts w:ascii="Roboto" w:eastAsia="Roboto" w:hAnsi="Roboto" w:cs="Roboto"/>
         </w:rPr>
-        <w:t xml:space="preserve"> est disponible, prenant en paramètre la hauteur du triangle et le</w:t>
-      </w:r>
-      <w:r>
-        <w:rPr>
-          <w:rFonts w:ascii="Roboto" w:eastAsia="Roboto" w:hAnsi="Roboto" w:cs="Roboto"/>
-        </w:rPr>
-        <w:t>s coordonnées de la pointe du triangle.</w:t>
+        <w:t xml:space="preserve"> est disponible, prenant en paramètre la hauteur du triangle et les coordonnées de la pointe du triangle.</w:t>
       </w:r>
     </w:p>
     <w:p>
@@ -1968,13 +1806,7 @@
         <w:rPr>
           <w:rFonts w:ascii="Courier New" w:eastAsia="Courier New" w:hAnsi="Courier New" w:cs="Courier New"/>
         </w:rPr>
-        <w:t>A</w:t>
-      </w:r>
-      <w:r>
-        <w:rPr>
-          <w:rFonts w:ascii="Courier New" w:eastAsia="Courier New" w:hAnsi="Courier New" w:cs="Courier New"/>
-        </w:rPr>
-        <w:t>rrayList</w:t>
+        <w:t>ArrayList</w:t>
       </w:r>
       <w:proofErr w:type="spellEnd"/>
       <w:r>
@@ -2061,13 +1893,7 @@
         <w:rPr>
           <w:rFonts w:ascii="Roboto" w:eastAsia="Roboto" w:hAnsi="Roboto" w:cs="Roboto"/>
         </w:rPr>
-        <w:t>pour la liste de</w:t>
-      </w:r>
-      <w:r>
-        <w:rPr>
-          <w:rFonts w:ascii="Roboto" w:eastAsia="Roboto" w:hAnsi="Roboto" w:cs="Roboto"/>
-        </w:rPr>
-        <w:t xml:space="preserve">s évènements qu’on ajoute, et </w:t>
+        <w:t xml:space="preserve">pour la liste des évènements qu’on ajoute, et </w:t>
       </w:r>
       <w:proofErr w:type="spellStart"/>
       <w:r>
@@ -2169,13 +1995,7 @@
         <w:rPr>
           <w:rFonts w:ascii="Roboto" w:eastAsia="Roboto" w:hAnsi="Roboto" w:cs="Roboto"/>
         </w:rPr>
-        <w:t>et exécute les évènements dont la date est passée, puis enlève ces derniers ava</w:t>
-      </w:r>
-      <w:r>
-        <w:rPr>
-          <w:rFonts w:ascii="Roboto" w:eastAsia="Roboto" w:hAnsi="Roboto" w:cs="Roboto"/>
-        </w:rPr>
-        <w:t>nt d’incrémenter la date de l’</w:t>
+        <w:t>et exécute les évènements dont la date est passée, puis enlève ces derniers avant d’incrémenter la date de l’</w:t>
       </w:r>
       <w:proofErr w:type="spellStart"/>
       <w:r>
@@ -2276,13 +2096,7 @@
         <w:rPr>
           <w:rFonts w:ascii="Courier New" w:eastAsia="Courier New" w:hAnsi="Courier New" w:cs="Courier New"/>
         </w:rPr>
-        <w:t>Ba</w:t>
-      </w:r>
-      <w:r>
-        <w:rPr>
-          <w:rFonts w:ascii="Courier New" w:eastAsia="Courier New" w:hAnsi="Courier New" w:cs="Courier New"/>
-        </w:rPr>
-        <w:t>ckend</w:t>
+        <w:t>Backend</w:t>
       </w:r>
       <w:r>
         <w:rPr>
@@ -2446,13 +2260,7 @@
         <w:rPr>
           <w:rFonts w:ascii="Courier New" w:eastAsia="Courier New" w:hAnsi="Courier New" w:cs="Courier New"/>
         </w:rPr>
-        <w:t>(E</w:t>
-      </w:r>
-      <w:r>
-        <w:rPr>
-          <w:rFonts w:ascii="Courier New" w:eastAsia="Courier New" w:hAnsi="Courier New" w:cs="Courier New"/>
-        </w:rPr>
-        <w:t>vent e)</w:t>
+        <w:t>(Event e)</w:t>
       </w:r>
       <w:r>
         <w:rPr>
@@ -2528,13 +2336,7 @@
         <w:rPr>
           <w:rFonts w:ascii="Courier New" w:eastAsia="Courier New" w:hAnsi="Courier New" w:cs="Courier New"/>
         </w:rPr>
-        <w:t>Sim</w:t>
-      </w:r>
-      <w:r>
-        <w:rPr>
-          <w:rFonts w:ascii="Courier New" w:eastAsia="Courier New" w:hAnsi="Courier New" w:cs="Courier New"/>
-        </w:rPr>
-        <w:t xml:space="preserve">ulator </w:t>
+        <w:t xml:space="preserve">Simulator </w:t>
       </w:r>
       <w:r>
         <w:rPr>
@@ -2641,13 +2443,7 @@
         <w:rPr>
           <w:rFonts w:ascii="Roboto" w:eastAsia="Roboto" w:hAnsi="Roboto" w:cs="Roboto"/>
         </w:rPr>
-        <w:t>Te</w:t>
-      </w:r>
-      <w:r>
-        <w:rPr>
-          <w:rFonts w:ascii="Roboto" w:eastAsia="Roboto" w:hAnsi="Roboto" w:cs="Roboto"/>
-        </w:rPr>
-        <w:t>stGameOfLife</w:t>
+        <w:t>TestGameOfLife</w:t>
       </w:r>
       <w:proofErr w:type="spellEnd"/>
       <w:r>
@@ -2710,13 +2506,7 @@
         <w:rPr>
           <w:rFonts w:ascii="Roboto" w:eastAsia="Roboto" w:hAnsi="Roboto" w:cs="Roboto"/>
         </w:rPr>
-        <w:t>. Certains de ces tests sont aléatoires, et tous ont les paramètres de la si</w:t>
-      </w:r>
-      <w:r>
-        <w:rPr>
-          <w:rFonts w:ascii="Roboto" w:eastAsia="Roboto" w:hAnsi="Roboto" w:cs="Roboto"/>
-        </w:rPr>
-        <w:t>mulation modifiables.</w:t>
+        <w:t>. Certains de ces tests sont aléatoires, et tous ont les paramètres de la simulation modifiables.</w:t>
       </w:r>
     </w:p>
     <w:p>
@@ -2755,24 +2545,7 @@
           <w:rFonts w:ascii="Roboto" w:eastAsia="Roboto" w:hAnsi="Roboto" w:cs="Roboto"/>
         </w:rPr>
         <w:tab/>
-      </w:r>
-      <w:r>
-        <w:rPr>
-          <w:rFonts w:ascii="Roboto" w:eastAsia="Roboto" w:hAnsi="Roboto" w:cs="Roboto"/>
-        </w:rPr>
-        <w:t>Pour conclure, ce projet nous a permis de découvrir et renforcer nos connaissances dans la programmation orientée-objet. Nous avons également pris conscience de l’importance de la phase de réflexion en implémentant notamment le diagramme de classes. Ce der</w:t>
-      </w:r>
-      <w:r>
-        <w:rPr>
-          <w:rFonts w:ascii="Roboto" w:eastAsia="Roboto" w:hAnsi="Roboto" w:cs="Roboto"/>
-        </w:rPr>
-        <w:t xml:space="preserve">nier permet d’avoir un visuel sur la structure complète du code et ainsi de prendre du recul sur les problèmes rencontrés. Néanmoins, comme tout projet informatique, des axes d’amélioration sont envisageables. Par exemple, lors de l’application des règles </w:t>
-      </w:r>
-      <w:r>
-        <w:rPr>
-          <w:rFonts w:ascii="Roboto" w:eastAsia="Roboto" w:hAnsi="Roboto" w:cs="Roboto"/>
-        </w:rPr>
-        <w:t xml:space="preserve">sur les </w:t>
+        <w:t xml:space="preserve">Pour conclure, ce projet nous a permis de découvrir et renforcer nos connaissances dans la programmation orientée-objet. Nous avons également pris conscience de l’importance de la phase de réflexion en implémentant notamment le diagramme de classes. Ce dernier permet d’avoir un visuel sur la structure complète du code et ainsi de prendre du recul sur les problèmes rencontrés. Néanmoins, comme tout projet informatique, des axes d’amélioration sont envisageables. Par exemple, lors de l’application des règles sur les </w:t>
       </w:r>
       <w:proofErr w:type="spellStart"/>
       <w:r>
@@ -2814,13 +2587,7 @@
         <w:rPr>
           <w:rFonts w:ascii="Roboto" w:eastAsia="Roboto" w:hAnsi="Roboto" w:cs="Roboto"/>
         </w:rPr>
-        <w:t xml:space="preserve"> suffisamment proches à l’aide d’un algorithme récursif « diviser pour mieux ré</w:t>
-      </w:r>
-      <w:r>
-        <w:rPr>
-          <w:rFonts w:ascii="Roboto" w:eastAsia="Roboto" w:hAnsi="Roboto" w:cs="Roboto"/>
-        </w:rPr>
-        <w:t>gner ».</w:t>
+        <w:t xml:space="preserve"> suffisamment proches à l’aide d’un algorithme récursif « diviser pour mieux régner ».</w:t>
       </w:r>
     </w:p>
     <w:p>

</xml_diff>